<commit_message>
-- PhucTT -- CAp nhat lai file UIUX, sua lai giao dien
</commit_message>
<xml_diff>
--- a/TTNM/UI&UX TTNM.docx
+++ b/TTNM/UI&UX TTNM.docx
@@ -4,27 +4,110 @@
   <w:body>
     <w:p>
       <w:pPr>
+        <w:spacing w:line="240" w:lineRule="auto"/>
         <w:jc w:val="center"/>
+        <w:rPr>
+          <w:rFonts w:ascii="Segoe UI" w:hAnsi="Segoe UI" w:cs="Segoe UI"/>
+          <w:sz w:val="24"/>
+          <w:szCs w:val="24"/>
+        </w:rPr>
       </w:pPr>
       <w:r>
-        <w:t xml:space="preserve">Ứng dụng được thiết kế phù hợp với các thao tác sử dụng các nút bấm vật lý của điện thoại </w:t>
+        <w:rPr>
+          <w:rFonts w:ascii="Segoe UI" w:hAnsi="Segoe UI" w:cs="Segoe UI"/>
+          <w:sz w:val="24"/>
+          <w:szCs w:val="24"/>
+        </w:rPr>
+        <w:t>“</w:t>
+      </w:r>
+      <w:r>
+        <w:rPr>
+          <w:rFonts w:ascii="Segoe UI" w:hAnsi="Segoe UI" w:cs="Segoe UI"/>
+          <w:sz w:val="24"/>
+          <w:szCs w:val="24"/>
+        </w:rPr>
+        <w:t xml:space="preserve">Ứng dụng được thiết kế phù hợp với các thao tác sử dụng </w:t>
+      </w:r>
+      <w:r>
+        <w:rPr>
+          <w:rFonts w:ascii="Segoe UI" w:hAnsi="Segoe UI" w:cs="Segoe UI"/>
+          <w:sz w:val="24"/>
+          <w:szCs w:val="24"/>
+        </w:rPr>
+        <w:t>các</w:t>
+      </w:r>
+      <w:r>
+        <w:rPr>
+          <w:rFonts w:ascii="Segoe UI" w:hAnsi="Segoe UI" w:cs="Segoe UI"/>
+          <w:sz w:val="24"/>
+          <w:szCs w:val="24"/>
+        </w:rPr>
+        <w:t xml:space="preserve"> phần cứng và phần mềm</w:t>
+      </w:r>
+      <w:r>
+        <w:rPr>
+          <w:rFonts w:ascii="Segoe UI" w:hAnsi="Segoe UI" w:cs="Segoe UI"/>
+          <w:sz w:val="24"/>
+          <w:szCs w:val="24"/>
+        </w:rPr>
+        <w:t xml:space="preserve"> của điện thoại Apple iPhone 5s</w:t>
+      </w:r>
+      <w:r>
+        <w:rPr>
+          <w:rFonts w:ascii="Segoe UI" w:hAnsi="Segoe UI" w:cs="Segoe UI"/>
+          <w:sz w:val="24"/>
+          <w:szCs w:val="24"/>
+        </w:rPr>
+        <w:t>”</w:t>
       </w:r>
     </w:p>
     <w:p>
       <w:pPr>
-        <w:jc w:val="center"/>
+        <w:spacing w:line="240" w:lineRule="auto"/>
+        <w:rPr>
+          <w:rFonts w:ascii="Segoe UI" w:hAnsi="Segoe UI" w:cs="Segoe UI"/>
+          <w:sz w:val="24"/>
+          <w:szCs w:val="24"/>
+          <w:u w:val="single"/>
+        </w:rPr>
+      </w:pPr>
+    </w:p>
+    <w:p>
+      <w:pPr>
+        <w:spacing w:line="240" w:lineRule="auto"/>
+        <w:rPr>
+          <w:rFonts w:ascii="Segoe UI" w:hAnsi="Segoe UI" w:cs="Segoe UI"/>
+          <w:sz w:val="24"/>
+          <w:szCs w:val="24"/>
+          <w:u w:val="single"/>
+        </w:rPr>
       </w:pPr>
       <w:r>
-        <w:t>Apple iPhone 5s</w:t>
+        <w:rPr>
+          <w:rFonts w:ascii="Segoe UI" w:hAnsi="Segoe UI" w:cs="Segoe UI"/>
+          <w:sz w:val="24"/>
+          <w:szCs w:val="24"/>
+          <w:u w:val="single"/>
+        </w:rPr>
+        <w:t>1.Layout bố chí chung của ứng dụng</w:t>
       </w:r>
     </w:p>
     <w:p>
       <w:pPr>
+        <w:spacing w:line="240" w:lineRule="auto"/>
         <w:jc w:val="center"/>
+        <w:rPr>
+          <w:rFonts w:ascii="Segoe UI" w:hAnsi="Segoe UI" w:cs="Segoe UI"/>
+          <w:sz w:val="24"/>
+          <w:szCs w:val="24"/>
+        </w:rPr>
       </w:pPr>
       <w:r>
         <w:rPr>
+          <w:rFonts w:ascii="Segoe UI" w:hAnsi="Segoe UI" w:cs="Segoe UI"/>
           <w:noProof/>
+          <w:sz w:val="24"/>
+          <w:szCs w:val="24"/>
         </w:rPr>
         <w:drawing>
           <wp:inline distT="0" distB="0" distL="0" distR="0" wp14:anchorId="0ECB7DAD" wp14:editId="2B510EAC">
@@ -71,56 +154,39 @@
     </w:p>
     <w:p>
       <w:pPr>
-        <w:jc w:val="center"/>
+        <w:spacing w:line="240" w:lineRule="auto"/>
         <w:rPr>
+          <w:rFonts w:ascii="Segoe UI" w:hAnsi="Segoe UI" w:cs="Segoe UI"/>
           <w:sz w:val="24"/>
           <w:szCs w:val="24"/>
+          <w:u w:val="single"/>
         </w:rPr>
       </w:pPr>
       <w:r>
         <w:rPr>
+          <w:rFonts w:ascii="Segoe UI" w:hAnsi="Segoe UI" w:cs="Segoe UI"/>
           <w:sz w:val="24"/>
           <w:szCs w:val="24"/>
+          <w:u w:val="single"/>
         </w:rPr>
-        <w:t xml:space="preserve">Layout bố chí </w:t>
+        <w:t xml:space="preserve">2. </w:t>
       </w:r>
-      <w:proofErr w:type="gramStart"/>
       <w:r>
         <w:rPr>
+          <w:rFonts w:ascii="Segoe UI" w:hAnsi="Segoe UI" w:cs="Segoe UI"/>
           <w:sz w:val="24"/>
           <w:szCs w:val="24"/>
-        </w:rPr>
-        <w:t>chung</w:t>
-      </w:r>
-      <w:proofErr w:type="gramEnd"/>
-      <w:r>
-        <w:rPr>
-          <w:sz w:val="24"/>
-          <w:szCs w:val="24"/>
-        </w:rPr>
-        <w:t xml:space="preserve"> của ứng dụng</w:t>
-      </w:r>
-    </w:p>
-    <w:p>
-      <w:pPr>
-        <w:jc w:val="center"/>
-        <w:rPr>
-          <w:sz w:val="24"/>
-          <w:szCs w:val="24"/>
-        </w:rPr>
-      </w:pPr>
-      <w:r>
-        <w:rPr>
-          <w:sz w:val="24"/>
-          <w:szCs w:val="24"/>
+          <w:u w:val="single"/>
         </w:rPr>
         <w:t>Các trạng thái của nút ghi âm</w:t>
       </w:r>
     </w:p>
     <w:p>
       <w:pPr>
+        <w:spacing w:line="240" w:lineRule="auto"/>
         <w:jc w:val="center"/>
         <w:rPr>
+          <w:rFonts w:ascii="Segoe UI" w:hAnsi="Segoe UI" w:cs="Segoe UI"/>
           <w:sz w:val="24"/>
           <w:szCs w:val="24"/>
         </w:rPr>
@@ -146,9 +212,21 @@
             <w:tcW w:w="4676" w:type="dxa"/>
           </w:tcPr>
           <w:p>
-            <w:r>
-              <w:rPr>
+            <w:pPr>
+              <w:jc w:val="center"/>
+              <w:rPr>
+                <w:rFonts w:ascii="Segoe UI" w:hAnsi="Segoe UI" w:cs="Segoe UI"/>
+                <w:b w:val="0"/>
+                <w:sz w:val="24"/>
+                <w:szCs w:val="24"/>
+              </w:rPr>
+            </w:pPr>
+            <w:r>
+              <w:rPr>
+                <w:rFonts w:ascii="Segoe UI" w:hAnsi="Segoe UI" w:cs="Segoe UI"/>
                 <w:noProof/>
+                <w:sz w:val="24"/>
+                <w:szCs w:val="24"/>
               </w:rPr>
               <w:drawing>
                 <wp:inline distT="0" distB="0" distL="0" distR="0" wp14:anchorId="49DEE433" wp14:editId="4E42AE16">
@@ -201,8 +279,20 @@
           <w:p>
             <w:pPr>
               <w:cnfStyle w:val="100000000000" w:firstRow="1" w:lastRow="0" w:firstColumn="0" w:lastColumn="0" w:oddVBand="0" w:evenVBand="0" w:oddHBand="0" w:evenHBand="0" w:firstRowFirstColumn="0" w:firstRowLastColumn="0" w:lastRowFirstColumn="0" w:lastRowLastColumn="0"/>
-            </w:pPr>
-            <w:r>
+              <w:rPr>
+                <w:rFonts w:ascii="Segoe UI" w:hAnsi="Segoe UI" w:cs="Segoe UI"/>
+                <w:b w:val="0"/>
+                <w:sz w:val="24"/>
+                <w:szCs w:val="24"/>
+              </w:rPr>
+            </w:pPr>
+            <w:r>
+              <w:rPr>
+                <w:rFonts w:ascii="Segoe UI" w:hAnsi="Segoe UI" w:cs="Segoe UI"/>
+                <w:b w:val="0"/>
+                <w:sz w:val="24"/>
+                <w:szCs w:val="24"/>
+              </w:rPr>
               <w:t>trạng thái ban đầu</w:t>
             </w:r>
           </w:p>
@@ -215,9 +305,21 @@
             <w:tcW w:w="4676" w:type="dxa"/>
           </w:tcPr>
           <w:p>
-            <w:r>
-              <w:rPr>
+            <w:pPr>
+              <w:jc w:val="center"/>
+              <w:rPr>
+                <w:rFonts w:ascii="Segoe UI" w:hAnsi="Segoe UI" w:cs="Segoe UI"/>
+                <w:b w:val="0"/>
+                <w:sz w:val="24"/>
+                <w:szCs w:val="24"/>
+              </w:rPr>
+            </w:pPr>
+            <w:r>
+              <w:rPr>
+                <w:rFonts w:ascii="Segoe UI" w:hAnsi="Segoe UI" w:cs="Segoe UI"/>
                 <w:noProof/>
+                <w:sz w:val="24"/>
+                <w:szCs w:val="24"/>
               </w:rPr>
               <w:drawing>
                 <wp:inline distT="0" distB="0" distL="0" distR="0" wp14:anchorId="38769010" wp14:editId="5AAFB700">
@@ -270,9 +372,27 @@
           <w:p>
             <w:pPr>
               <w:cnfStyle w:val="000000000000" w:firstRow="0" w:lastRow="0" w:firstColumn="0" w:lastColumn="0" w:oddVBand="0" w:evenVBand="0" w:oddHBand="0" w:evenHBand="0" w:firstRowFirstColumn="0" w:firstRowLastColumn="0" w:lastRowFirstColumn="0" w:lastRowLastColumn="0"/>
-            </w:pPr>
-            <w:r>
+              <w:rPr>
+                <w:rFonts w:ascii="Segoe UI" w:hAnsi="Segoe UI" w:cs="Segoe UI"/>
+                <w:sz w:val="24"/>
+                <w:szCs w:val="24"/>
+              </w:rPr>
+            </w:pPr>
+            <w:r>
+              <w:rPr>
+                <w:rFonts w:ascii="Segoe UI" w:hAnsi="Segoe UI" w:cs="Segoe UI"/>
+                <w:sz w:val="24"/>
+                <w:szCs w:val="24"/>
+              </w:rPr>
               <w:t>trạng thái đang ghi âm</w:t>
+            </w:r>
+            <w:r>
+              <w:rPr>
+                <w:rFonts w:ascii="Segoe UI" w:hAnsi="Segoe UI" w:cs="Segoe UI"/>
+                <w:sz w:val="24"/>
+                <w:szCs w:val="24"/>
+              </w:rPr>
+              <w:t>, trong quá trình ghi âm, khi ứng dụng nhận biết được âm thanh, sẽ xuất hiện hình tròn đồng tâm với nút ghi âm sẽ tăng (giảm) diện tích tùy thuộc vào cường độ âm lớn hay nhỏ.</w:t>
             </w:r>
           </w:p>
         </w:tc>
@@ -284,9 +404,21 @@
             <w:tcW w:w="4676" w:type="dxa"/>
           </w:tcPr>
           <w:p>
-            <w:r>
-              <w:rPr>
+            <w:pPr>
+              <w:jc w:val="center"/>
+              <w:rPr>
+                <w:rFonts w:ascii="Segoe UI" w:hAnsi="Segoe UI" w:cs="Segoe UI"/>
+                <w:b w:val="0"/>
+                <w:sz w:val="24"/>
+                <w:szCs w:val="24"/>
+              </w:rPr>
+            </w:pPr>
+            <w:r>
+              <w:rPr>
+                <w:rFonts w:ascii="Segoe UI" w:hAnsi="Segoe UI" w:cs="Segoe UI"/>
                 <w:noProof/>
+                <w:sz w:val="24"/>
+                <w:szCs w:val="24"/>
               </w:rPr>
               <w:drawing>
                 <wp:inline distT="0" distB="0" distL="0" distR="0" wp14:anchorId="15F8C375" wp14:editId="6AE55EB9">
@@ -339,9 +471,27 @@
           <w:p>
             <w:pPr>
               <w:cnfStyle w:val="000000000000" w:firstRow="0" w:lastRow="0" w:firstColumn="0" w:lastColumn="0" w:oddVBand="0" w:evenVBand="0" w:oddHBand="0" w:evenHBand="0" w:firstRowFirstColumn="0" w:firstRowLastColumn="0" w:lastRowFirstColumn="0" w:lastRowLastColumn="0"/>
-            </w:pPr>
-            <w:r>
+              <w:rPr>
+                <w:rFonts w:ascii="Segoe UI" w:hAnsi="Segoe UI" w:cs="Segoe UI"/>
+                <w:sz w:val="24"/>
+                <w:szCs w:val="24"/>
+              </w:rPr>
+            </w:pPr>
+            <w:r>
+              <w:rPr>
+                <w:rFonts w:ascii="Segoe UI" w:hAnsi="Segoe UI" w:cs="Segoe UI"/>
+                <w:sz w:val="24"/>
+                <w:szCs w:val="24"/>
+              </w:rPr>
               <w:t>trạng thái đang ghi âm nhưng hệ thống không nhận diện được âm thanh</w:t>
+            </w:r>
+            <w:r>
+              <w:rPr>
+                <w:rFonts w:ascii="Segoe UI" w:hAnsi="Segoe UI" w:cs="Segoe UI"/>
+                <w:sz w:val="24"/>
+                <w:szCs w:val="24"/>
+              </w:rPr>
+              <w:t>.</w:t>
             </w:r>
           </w:p>
         </w:tc>
@@ -353,9 +503,21 @@
             <w:tcW w:w="4676" w:type="dxa"/>
           </w:tcPr>
           <w:p>
-            <w:r>
-              <w:rPr>
+            <w:pPr>
+              <w:jc w:val="center"/>
+              <w:rPr>
+                <w:rFonts w:ascii="Segoe UI" w:hAnsi="Segoe UI" w:cs="Segoe UI"/>
+                <w:b w:val="0"/>
+                <w:sz w:val="24"/>
+                <w:szCs w:val="24"/>
+              </w:rPr>
+            </w:pPr>
+            <w:r>
+              <w:rPr>
+                <w:rFonts w:ascii="Segoe UI" w:hAnsi="Segoe UI" w:cs="Segoe UI"/>
                 <w:noProof/>
+                <w:sz w:val="24"/>
+                <w:szCs w:val="24"/>
               </w:rPr>
               <w:drawing>
                 <wp:inline distT="0" distB="0" distL="0" distR="0" wp14:anchorId="47EF5C5A" wp14:editId="1A110818">
@@ -408,8 +570,18 @@
           <w:p>
             <w:pPr>
               <w:cnfStyle w:val="000000000000" w:firstRow="0" w:lastRow="0" w:firstColumn="0" w:lastColumn="0" w:oddVBand="0" w:evenVBand="0" w:oddHBand="0" w:evenHBand="0" w:firstRowFirstColumn="0" w:firstRowLastColumn="0" w:lastRowFirstColumn="0" w:lastRowLastColumn="0"/>
-            </w:pPr>
-            <w:r>
+              <w:rPr>
+                <w:rFonts w:ascii="Segoe UI" w:hAnsi="Segoe UI" w:cs="Segoe UI"/>
+                <w:sz w:val="24"/>
+                <w:szCs w:val="24"/>
+              </w:rPr>
+            </w:pPr>
+            <w:r>
+              <w:rPr>
+                <w:rFonts w:ascii="Segoe UI" w:hAnsi="Segoe UI" w:cs="Segoe UI"/>
+                <w:sz w:val="24"/>
+                <w:szCs w:val="24"/>
+              </w:rPr>
               <w:t>trạng thái tạm dừng ghi âm</w:t>
             </w:r>
           </w:p>
@@ -418,67 +590,13 @@
     </w:tbl>
     <w:p>
       <w:pPr>
+        <w:spacing w:line="240" w:lineRule="auto"/>
         <w:jc w:val="center"/>
         <w:rPr>
+          <w:rFonts w:ascii="Segoe UI" w:hAnsi="Segoe UI" w:cs="Segoe UI"/>
           <w:sz w:val="24"/>
           <w:szCs w:val="24"/>
         </w:rPr>
-      </w:pPr>
-      <w:r>
-        <w:rPr>
-          <w:sz w:val="24"/>
-          <w:szCs w:val="24"/>
-        </w:rPr>
-        <w:t xml:space="preserve"> </w:t>
-      </w:r>
-      <w:r>
-        <w:rPr>
-          <w:sz w:val="24"/>
-          <w:szCs w:val="24"/>
-        </w:rPr>
-        <w:t>(Tú làm cho tôi 4 trạng thái, đó làm trạng thái ban đầu và trạn thái dừng ghi âm- chính là nút nền trắng hình tím, còn nút đang trong trạng thái ghi âm sẽ có nền đỏ, cái này chia 2 th, 1 là ghi âm và nhận được âm thanh thì sẽ có 1 cái hình tròn</w:t>
-      </w:r>
-      <w:r>
-        <w:rPr>
-          <w:sz w:val="24"/>
-          <w:szCs w:val="24"/>
-        </w:rPr>
-        <w:t xml:space="preserve"> đồng tâm với nút ghi âm cứ phóng to, thu nhỏ liên tục để thông báo là đang nhận âm thanh, nếu ko có âm thanh thì sẽ có có hình trong đấy</w:t>
-      </w:r>
-      <w:r>
-        <w:rPr>
-          <w:sz w:val="24"/>
-          <w:szCs w:val="24"/>
-        </w:rPr>
-        <w:t>)</w:t>
-      </w:r>
-      <w:r>
-        <w:rPr>
-          <w:sz w:val="24"/>
-          <w:szCs w:val="24"/>
-        </w:rPr>
-        <w:t xml:space="preserve"> (</w:t>
-      </w:r>
-      <w:proofErr w:type="gramStart"/>
-      <w:r>
-        <w:rPr>
-          <w:sz w:val="24"/>
-          <w:szCs w:val="24"/>
-        </w:rPr>
-        <w:t>phần</w:t>
-      </w:r>
-      <w:proofErr w:type="gramEnd"/>
-      <w:r>
-        <w:rPr>
-          <w:sz w:val="24"/>
-          <w:szCs w:val="24"/>
-        </w:rPr>
-        <w:t xml:space="preserve"> này ôgn khó hiểu thì skype cho tôi nhé)</w:t>
-      </w:r>
-    </w:p>
-    <w:p>
-      <w:pPr>
-        <w:jc w:val="center"/>
       </w:pPr>
     </w:p>
     <w:tbl>
@@ -501,14 +619,23 @@
         <w:tc>
           <w:tcPr>
             <w:tcW w:w="4765" w:type="dxa"/>
+            <w:vAlign w:val="center"/>
           </w:tcPr>
           <w:p>
             <w:pPr>
               <w:jc w:val="center"/>
-            </w:pPr>
-            <w:r>
-              <w:rPr>
+              <w:rPr>
+                <w:rFonts w:ascii="Segoe UI" w:hAnsi="Segoe UI" w:cs="Segoe UI"/>
+                <w:sz w:val="24"/>
+                <w:szCs w:val="24"/>
+              </w:rPr>
+            </w:pPr>
+            <w:r>
+              <w:rPr>
+                <w:rFonts w:ascii="Segoe UI" w:hAnsi="Segoe UI" w:cs="Segoe UI"/>
                 <w:noProof/>
+                <w:sz w:val="24"/>
+                <w:szCs w:val="24"/>
               </w:rPr>
               <w:lastRenderedPageBreak/>
               <w:drawing>
@@ -558,57 +685,129 @@
         <w:tc>
           <w:tcPr>
             <w:tcW w:w="4585" w:type="dxa"/>
+            <w:vAlign w:val="center"/>
           </w:tcPr>
           <w:p>
             <w:pPr>
-              <w:pStyle w:val="ListParagraph"/>
-            </w:pPr>
-            <w:r>
+              <w:rPr>
+                <w:rFonts w:ascii="Segoe UI" w:hAnsi="Segoe UI" w:cs="Segoe UI"/>
+                <w:sz w:val="24"/>
+                <w:szCs w:val="24"/>
+              </w:rPr>
+            </w:pPr>
+            <w:r>
+              <w:rPr>
+                <w:rFonts w:ascii="Segoe UI" w:hAnsi="Segoe UI" w:cs="Segoe UI"/>
+                <w:sz w:val="24"/>
+                <w:szCs w:val="24"/>
+              </w:rPr>
+              <w:t>1.</w:t>
+            </w:r>
+            <w:r>
+              <w:rPr>
+                <w:rFonts w:ascii="Segoe UI" w:hAnsi="Segoe UI" w:cs="Segoe UI"/>
+                <w:sz w:val="24"/>
+                <w:szCs w:val="24"/>
+              </w:rPr>
               <w:t xml:space="preserve">Giao diện chính của ứng dụng </w:t>
             </w:r>
           </w:p>
           <w:p>
             <w:pPr>
-              <w:pStyle w:val="ListParagraph"/>
-              <w:numPr>
-                <w:ilvl w:val="0"/>
-                <w:numId w:val="5"/>
-              </w:numPr>
-            </w:pPr>
-            <w:r>
+              <w:rPr>
+                <w:rFonts w:ascii="Segoe UI" w:hAnsi="Segoe UI" w:cs="Segoe UI"/>
+                <w:sz w:val="24"/>
+                <w:szCs w:val="24"/>
+              </w:rPr>
+            </w:pPr>
+            <w:r>
+              <w:rPr>
+                <w:rFonts w:ascii="Segoe UI" w:hAnsi="Segoe UI" w:cs="Segoe UI"/>
+                <w:sz w:val="24"/>
+                <w:szCs w:val="24"/>
+              </w:rPr>
+              <w:t xml:space="preserve">- </w:t>
+            </w:r>
+            <w:r>
+              <w:rPr>
+                <w:rFonts w:ascii="Segoe UI" w:hAnsi="Segoe UI" w:cs="Segoe UI"/>
+                <w:sz w:val="24"/>
+                <w:szCs w:val="24"/>
+              </w:rPr>
               <w:t>Người dùng bấm vào nút ghi âm, có biểu tượng micro để tiến hành sử dụng ứng dụng</w:t>
             </w:r>
           </w:p>
           <w:p>
             <w:pPr>
-              <w:pStyle w:val="ListParagraph"/>
-              <w:numPr>
-                <w:ilvl w:val="0"/>
-                <w:numId w:val="5"/>
-              </w:numPr>
-            </w:pPr>
-            <w:r>
+              <w:rPr>
+                <w:rFonts w:ascii="Segoe UI" w:hAnsi="Segoe UI" w:cs="Segoe UI"/>
+                <w:sz w:val="24"/>
+                <w:szCs w:val="24"/>
+              </w:rPr>
+            </w:pPr>
+            <w:r>
+              <w:rPr>
+                <w:rFonts w:ascii="Segoe UI" w:hAnsi="Segoe UI" w:cs="Segoe UI"/>
+                <w:sz w:val="24"/>
+                <w:szCs w:val="24"/>
+              </w:rPr>
+              <w:t xml:space="preserve">- </w:t>
+            </w:r>
+            <w:r>
+              <w:rPr>
+                <w:rFonts w:ascii="Segoe UI" w:hAnsi="Segoe UI" w:cs="Segoe UI"/>
+                <w:sz w:val="24"/>
+                <w:szCs w:val="24"/>
+              </w:rPr>
               <w:t>Để thay đổi các cài đặt, người dùng bấm vào biểu tượng “Cài đặt” có hình bánh răng</w:t>
             </w:r>
             <w:r>
+              <w:rPr>
+                <w:rFonts w:ascii="Segoe UI" w:hAnsi="Segoe UI" w:cs="Segoe UI"/>
+                <w:sz w:val="24"/>
+                <w:szCs w:val="24"/>
+              </w:rPr>
               <w:t xml:space="preserve"> ở góc trên bên trái của màn hình</w:t>
             </w:r>
             <w:r>
+              <w:rPr>
+                <w:rFonts w:ascii="Segoe UI" w:hAnsi="Segoe UI" w:cs="Segoe UI"/>
+                <w:sz w:val="24"/>
+                <w:szCs w:val="24"/>
+              </w:rPr>
               <w:t>.</w:t>
             </w:r>
           </w:p>
           <w:p>
             <w:pPr>
-              <w:pStyle w:val="ListParagraph"/>
-              <w:numPr>
-                <w:ilvl w:val="0"/>
-                <w:numId w:val="5"/>
-              </w:numPr>
-            </w:pPr>
-            <w:r>
+              <w:rPr>
+                <w:rFonts w:ascii="Segoe UI" w:hAnsi="Segoe UI" w:cs="Segoe UI"/>
+                <w:sz w:val="24"/>
+                <w:szCs w:val="24"/>
+              </w:rPr>
+            </w:pPr>
+            <w:r>
+              <w:rPr>
+                <w:rFonts w:ascii="Segoe UI" w:hAnsi="Segoe UI" w:cs="Segoe UI"/>
+                <w:sz w:val="24"/>
+                <w:szCs w:val="24"/>
+              </w:rPr>
+              <w:t xml:space="preserve">- </w:t>
+            </w:r>
+            <w:r>
+              <w:rPr>
+                <w:rFonts w:ascii="Segoe UI" w:hAnsi="Segoe UI" w:cs="Segoe UI"/>
+                <w:sz w:val="24"/>
+                <w:szCs w:val="24"/>
+              </w:rPr>
               <w:t xml:space="preserve">Để xem lại lịch sử </w:t>
             </w:r>
             <w:r>
+              <w:rPr>
+                <w:rFonts w:ascii="Segoe UI" w:hAnsi="Segoe UI" w:cs="Segoe UI"/>
+                <w:sz w:val="24"/>
+                <w:szCs w:val="24"/>
+              </w:rPr>
               <w:t>sử dụng ứng dụng, người dùng bấm vào biểu tượng “Lịch sử” có hình đồng hồ góc trên bên phải màn hình.</w:t>
             </w:r>
           </w:p>
@@ -616,20 +815,29 @@
       </w:tr>
       <w:tr>
         <w:trPr>
-          <w:trHeight w:val="4679"/>
+          <w:trHeight w:val="4850"/>
           <w:jc w:val="center"/>
         </w:trPr>
         <w:tc>
           <w:tcPr>
             <w:tcW w:w="4765" w:type="dxa"/>
+            <w:vAlign w:val="center"/>
           </w:tcPr>
           <w:p>
             <w:pPr>
               <w:jc w:val="center"/>
-            </w:pPr>
-            <w:r>
-              <w:rPr>
+              <w:rPr>
+                <w:rFonts w:ascii="Segoe UI" w:hAnsi="Segoe UI" w:cs="Segoe UI"/>
+                <w:sz w:val="24"/>
+                <w:szCs w:val="24"/>
+              </w:rPr>
+            </w:pPr>
+            <w:r>
+              <w:rPr>
+                <w:rFonts w:ascii="Segoe UI" w:hAnsi="Segoe UI" w:cs="Segoe UI"/>
                 <w:noProof/>
+                <w:sz w:val="24"/>
+                <w:szCs w:val="24"/>
               </w:rPr>
               <w:drawing>
                 <wp:inline distT="0" distB="0" distL="0" distR="0" wp14:anchorId="5EC8CF0D" wp14:editId="58BC1C7C">
@@ -678,77 +886,176 @@
         <w:tc>
           <w:tcPr>
             <w:tcW w:w="4585" w:type="dxa"/>
+            <w:vAlign w:val="center"/>
           </w:tcPr>
           <w:p>
-            <w:r>
+            <w:pPr>
+              <w:rPr>
+                <w:rFonts w:ascii="Segoe UI" w:hAnsi="Segoe UI" w:cs="Segoe UI"/>
+                <w:sz w:val="24"/>
+                <w:szCs w:val="24"/>
+              </w:rPr>
+            </w:pPr>
+            <w:r>
+              <w:rPr>
+                <w:rFonts w:ascii="Segoe UI" w:hAnsi="Segoe UI" w:cs="Segoe UI"/>
+                <w:sz w:val="24"/>
+                <w:szCs w:val="24"/>
+              </w:rPr>
+              <w:t xml:space="preserve">2. </w:t>
+            </w:r>
+            <w:r>
+              <w:rPr>
+                <w:rFonts w:ascii="Segoe UI" w:hAnsi="Segoe UI" w:cs="Segoe UI"/>
+                <w:sz w:val="24"/>
+                <w:szCs w:val="24"/>
+              </w:rPr>
               <w:t>Giao diện chức năng</w:t>
             </w:r>
             <w:r>
-              <w:t xml:space="preserve"> chính </w:t>
-            </w:r>
-          </w:p>
-          <w:p>
-            <w:pPr>
-              <w:pStyle w:val="ListParagraph"/>
-              <w:numPr>
-                <w:ilvl w:val="0"/>
-                <w:numId w:val="5"/>
-              </w:numPr>
-            </w:pPr>
-            <w:r>
+              <w:rPr>
+                <w:rFonts w:ascii="Segoe UI" w:hAnsi="Segoe UI" w:cs="Segoe UI"/>
+                <w:sz w:val="24"/>
+                <w:szCs w:val="24"/>
+              </w:rPr>
+              <w:t xml:space="preserve"> </w:t>
+            </w:r>
+          </w:p>
+          <w:p>
+            <w:pPr>
+              <w:rPr>
+                <w:rFonts w:ascii="Segoe UI" w:hAnsi="Segoe UI" w:cs="Segoe UI"/>
+                <w:sz w:val="24"/>
+                <w:szCs w:val="24"/>
+              </w:rPr>
+            </w:pPr>
+            <w:r>
+              <w:rPr>
+                <w:rFonts w:ascii="Segoe UI" w:hAnsi="Segoe UI" w:cs="Segoe UI"/>
+                <w:sz w:val="24"/>
+                <w:szCs w:val="24"/>
+              </w:rPr>
+              <w:t xml:space="preserve">- </w:t>
+            </w:r>
+            <w:r>
+              <w:rPr>
+                <w:rFonts w:ascii="Segoe UI" w:hAnsi="Segoe UI" w:cs="Segoe UI"/>
+                <w:sz w:val="24"/>
+                <w:szCs w:val="24"/>
+              </w:rPr>
               <w:t>Khi bấm vào chức năng “Chia sẻ” hệ thống chuyển sang màn hình Chia sẻ</w:t>
             </w:r>
           </w:p>
           <w:p>
             <w:pPr>
-              <w:pStyle w:val="ListParagraph"/>
-              <w:numPr>
-                <w:ilvl w:val="0"/>
-                <w:numId w:val="5"/>
-              </w:numPr>
-            </w:pPr>
-            <w:r>
+              <w:rPr>
+                <w:rFonts w:ascii="Segoe UI" w:hAnsi="Segoe UI" w:cs="Segoe UI"/>
+                <w:sz w:val="24"/>
+                <w:szCs w:val="24"/>
+              </w:rPr>
+            </w:pPr>
+            <w:r>
+              <w:rPr>
+                <w:rFonts w:ascii="Segoe UI" w:hAnsi="Segoe UI" w:cs="Segoe UI"/>
+                <w:sz w:val="24"/>
+                <w:szCs w:val="24"/>
+              </w:rPr>
+              <w:t xml:space="preserve">- </w:t>
+            </w:r>
+            <w:r>
+              <w:rPr>
+                <w:rFonts w:ascii="Segoe UI" w:hAnsi="Segoe UI" w:cs="Segoe UI"/>
+                <w:sz w:val="24"/>
+                <w:szCs w:val="24"/>
+              </w:rPr>
               <w:t>Khi bấm vào chức năng “Dịch” hệ thống chuyển sang màn hình Dịch</w:t>
             </w:r>
           </w:p>
           <w:p>
             <w:pPr>
-              <w:pStyle w:val="ListParagraph"/>
-              <w:numPr>
-                <w:ilvl w:val="0"/>
-                <w:numId w:val="5"/>
-              </w:numPr>
-            </w:pPr>
-            <w:r>
+              <w:rPr>
+                <w:rFonts w:ascii="Segoe UI" w:hAnsi="Segoe UI" w:cs="Segoe UI"/>
+                <w:sz w:val="24"/>
+                <w:szCs w:val="24"/>
+              </w:rPr>
+            </w:pPr>
+            <w:r>
+              <w:rPr>
+                <w:rFonts w:ascii="Segoe UI" w:hAnsi="Segoe UI" w:cs="Segoe UI"/>
+                <w:sz w:val="24"/>
+                <w:szCs w:val="24"/>
+              </w:rPr>
+              <w:t xml:space="preserve">- </w:t>
+            </w:r>
+            <w:r>
+              <w:rPr>
+                <w:rFonts w:ascii="Segoe UI" w:hAnsi="Segoe UI" w:cs="Segoe UI"/>
+                <w:sz w:val="24"/>
+                <w:szCs w:val="24"/>
+              </w:rPr>
               <w:t>Khi bấm vào chức năng “Lưu file văn bản” hệ thống chuyển sang màn hình Lưu file văn bản</w:t>
             </w:r>
           </w:p>
           <w:p>
             <w:pPr>
-              <w:jc w:val="center"/>
-            </w:pPr>
-            <w:r>
+              <w:rPr>
+                <w:rFonts w:ascii="Segoe UI" w:hAnsi="Segoe UI" w:cs="Segoe UI"/>
+                <w:sz w:val="24"/>
+                <w:szCs w:val="24"/>
+              </w:rPr>
+            </w:pPr>
+            <w:r>
+              <w:rPr>
+                <w:rFonts w:ascii="Segoe UI" w:hAnsi="Segoe UI" w:cs="Segoe UI"/>
+                <w:sz w:val="24"/>
+                <w:szCs w:val="24"/>
+              </w:rPr>
+              <w:t xml:space="preserve">- </w:t>
+            </w:r>
+            <w:r>
+              <w:rPr>
+                <w:rFonts w:ascii="Segoe UI" w:hAnsi="Segoe UI" w:cs="Segoe UI"/>
+                <w:sz w:val="24"/>
+                <w:szCs w:val="24"/>
+              </w:rPr>
               <w:t>Khi bấm vào chức năng “Lưu file âm thanh” hệ thống chuyển sang màn hình Lưu file âm thanh</w:t>
+            </w:r>
+            <w:r>
+              <w:rPr>
+                <w:rFonts w:ascii="Segoe UI" w:hAnsi="Segoe UI" w:cs="Segoe UI"/>
+                <w:sz w:val="24"/>
+                <w:szCs w:val="24"/>
+              </w:rPr>
+              <w:t>.</w:t>
             </w:r>
           </w:p>
         </w:tc>
       </w:tr>
       <w:tr>
         <w:trPr>
-          <w:trHeight w:val="4679"/>
+          <w:trHeight w:val="4931"/>
           <w:jc w:val="center"/>
         </w:trPr>
         <w:tc>
           <w:tcPr>
             <w:tcW w:w="4765" w:type="dxa"/>
+            <w:vAlign w:val="center"/>
           </w:tcPr>
           <w:p>
             <w:pPr>
               <w:jc w:val="center"/>
-            </w:pPr>
-            <w:r>
-              <w:rPr>
+              <w:rPr>
+                <w:rFonts w:ascii="Segoe UI" w:hAnsi="Segoe UI" w:cs="Segoe UI"/>
+                <w:sz w:val="24"/>
+                <w:szCs w:val="24"/>
+              </w:rPr>
+            </w:pPr>
+            <w:r>
+              <w:rPr>
+                <w:rFonts w:ascii="Segoe UI" w:hAnsi="Segoe UI" w:cs="Segoe UI"/>
                 <w:noProof/>
+                <w:sz w:val="24"/>
+                <w:szCs w:val="24"/>
               </w:rPr>
               <w:drawing>
                 <wp:inline distT="0" distB="0" distL="0" distR="0" wp14:anchorId="4E42A7AE" wp14:editId="6E279FB1">
@@ -797,76 +1104,168 @@
         <w:tc>
           <w:tcPr>
             <w:tcW w:w="4585" w:type="dxa"/>
+            <w:vAlign w:val="center"/>
           </w:tcPr>
           <w:p>
             <w:pPr>
-              <w:jc w:val="center"/>
-            </w:pPr>
-            <w:r>
+              <w:rPr>
+                <w:rFonts w:ascii="Segoe UI" w:hAnsi="Segoe UI" w:cs="Segoe UI"/>
+                <w:sz w:val="24"/>
+                <w:szCs w:val="24"/>
+              </w:rPr>
+            </w:pPr>
+            <w:r>
+              <w:rPr>
+                <w:rFonts w:ascii="Segoe UI" w:hAnsi="Segoe UI" w:cs="Segoe UI"/>
+                <w:sz w:val="24"/>
+                <w:szCs w:val="24"/>
+              </w:rPr>
+              <w:t xml:space="preserve">3. </w:t>
+            </w:r>
+            <w:r>
+              <w:rPr>
+                <w:rFonts w:ascii="Segoe UI" w:hAnsi="Segoe UI" w:cs="Segoe UI"/>
+                <w:sz w:val="24"/>
+                <w:szCs w:val="24"/>
+              </w:rPr>
               <w:t>Giao diện đang ghi âm</w:t>
             </w:r>
           </w:p>
           <w:p>
             <w:pPr>
-              <w:pStyle w:val="ListParagraph"/>
-              <w:numPr>
-                <w:ilvl w:val="0"/>
-                <w:numId w:val="5"/>
-              </w:numPr>
-            </w:pPr>
-            <w:r>
+              <w:rPr>
+                <w:rFonts w:ascii="Segoe UI" w:hAnsi="Segoe UI" w:cs="Segoe UI"/>
+                <w:sz w:val="24"/>
+                <w:szCs w:val="24"/>
+              </w:rPr>
+            </w:pPr>
+            <w:r>
+              <w:rPr>
+                <w:rFonts w:ascii="Segoe UI" w:hAnsi="Segoe UI" w:cs="Segoe UI"/>
+                <w:sz w:val="24"/>
+                <w:szCs w:val="24"/>
+              </w:rPr>
+              <w:t xml:space="preserve">- </w:t>
+            </w:r>
+            <w:r>
+              <w:rPr>
+                <w:rFonts w:ascii="Segoe UI" w:hAnsi="Segoe UI" w:cs="Segoe UI"/>
+                <w:sz w:val="24"/>
+                <w:szCs w:val="24"/>
+              </w:rPr>
               <w:t xml:space="preserve">Nếu trong quá trình ghi âm mà người dùng muốn tạm dừng thì bấm vào nút </w:t>
             </w:r>
             <w:r>
+              <w:rPr>
+                <w:rFonts w:ascii="Segoe UI" w:hAnsi="Segoe UI" w:cs="Segoe UI"/>
+                <w:sz w:val="24"/>
+                <w:szCs w:val="24"/>
+              </w:rPr>
               <w:t>“X” ở góc phải màn hình</w:t>
             </w:r>
             <w:r>
+              <w:rPr>
+                <w:rFonts w:ascii="Segoe UI" w:hAnsi="Segoe UI" w:cs="Segoe UI"/>
+                <w:sz w:val="24"/>
+                <w:szCs w:val="24"/>
+              </w:rPr>
               <w:t xml:space="preserve"> hoặc hệ thống sẽ tự động tạm dừng nếu như không nhận được bất cứ</w:t>
             </w:r>
             <w:r>
-              <w:t xml:space="preserve"> âm thanh sau 5s. </w:t>
-            </w:r>
-            <w:r>
-              <w:t>Sau đó chuyển sang màn hình Giao diện chức năng tạm dừng ghi âm.</w:t>
-            </w:r>
-          </w:p>
-          <w:p/>
-          <w:p>
-            <w:pPr>
-              <w:pStyle w:val="ListParagraph"/>
-              <w:numPr>
-                <w:ilvl w:val="0"/>
-                <w:numId w:val="5"/>
-              </w:numPr>
-            </w:pPr>
-            <w:r>
+              <w:rPr>
+                <w:rFonts w:ascii="Segoe UI" w:hAnsi="Segoe UI" w:cs="Segoe UI"/>
+                <w:sz w:val="24"/>
+                <w:szCs w:val="24"/>
+              </w:rPr>
+              <w:t xml:space="preserve"> âm thanh sau 5s. Sau đó chuyển sang màn hình Giao diện chức năng tạm dừng ghi âm.</w:t>
+            </w:r>
+          </w:p>
+          <w:p>
+            <w:pPr>
+              <w:rPr>
+                <w:rFonts w:ascii="Segoe UI" w:hAnsi="Segoe UI" w:cs="Segoe UI"/>
+                <w:sz w:val="24"/>
+                <w:szCs w:val="24"/>
+              </w:rPr>
+            </w:pPr>
+            <w:r>
+              <w:rPr>
+                <w:rFonts w:ascii="Segoe UI" w:hAnsi="Segoe UI" w:cs="Segoe UI"/>
+                <w:sz w:val="24"/>
+                <w:szCs w:val="24"/>
+              </w:rPr>
+              <w:t xml:space="preserve">- </w:t>
+            </w:r>
+            <w:r>
+              <w:rPr>
+                <w:rFonts w:ascii="Segoe UI" w:hAnsi="Segoe UI" w:cs="Segoe UI"/>
+                <w:sz w:val="24"/>
+                <w:szCs w:val="24"/>
+              </w:rPr>
               <w:t>Hoặc trong quá trình ghi âm mà bộ nhớ không đủ dung lượng, hệ thống chuyển sang Giao diện chức năng tạm dừng ghi âm</w:t>
             </w:r>
           </w:p>
           <w:p>
             <w:pPr>
-              <w:pStyle w:val="ListParagraph"/>
-            </w:pPr>
-          </w:p>
-          <w:p>
-            <w:pPr>
-              <w:pStyle w:val="ListParagraph"/>
-              <w:numPr>
-                <w:ilvl w:val="0"/>
-                <w:numId w:val="5"/>
-              </w:numPr>
-            </w:pPr>
-            <w:r>
-              <w:t>Bấm vào nút 3 gạch ngang ở góc trái màn hình để chuyển sang giao diện chức năng chính</w:t>
-            </w:r>
-          </w:p>
-          <w:p/>
+              <w:rPr>
+                <w:rFonts w:ascii="Segoe UI" w:hAnsi="Segoe UI" w:cs="Segoe UI"/>
+                <w:sz w:val="24"/>
+                <w:szCs w:val="24"/>
+              </w:rPr>
+            </w:pPr>
+            <w:r>
+              <w:rPr>
+                <w:rFonts w:ascii="Segoe UI" w:hAnsi="Segoe UI" w:cs="Segoe UI"/>
+                <w:sz w:val="24"/>
+                <w:szCs w:val="24"/>
+              </w:rPr>
+              <w:t xml:space="preserve">- </w:t>
+            </w:r>
+            <w:r>
+              <w:rPr>
+                <w:rFonts w:ascii="Segoe UI" w:hAnsi="Segoe UI" w:cs="Segoe UI"/>
+                <w:sz w:val="24"/>
+                <w:szCs w:val="24"/>
+              </w:rPr>
+              <w:t>Bấm vào nút</w:t>
+            </w:r>
+            <w:r>
+              <w:rPr>
+                <w:rFonts w:ascii="Segoe UI" w:hAnsi="Segoe UI" w:cs="Segoe UI"/>
+                <w:sz w:val="24"/>
+                <w:szCs w:val="24"/>
+              </w:rPr>
+              <w:t xml:space="preserve"> “Menu” có biểu tượng</w:t>
+            </w:r>
+            <w:r>
+              <w:rPr>
+                <w:rFonts w:ascii="Segoe UI" w:hAnsi="Segoe UI" w:cs="Segoe UI"/>
+                <w:sz w:val="24"/>
+                <w:szCs w:val="24"/>
+              </w:rPr>
+              <w:t xml:space="preserve"> 3 gạch ngang ở góc trái màn hình để chuyển sang giao diện chức năng chính</w:t>
+            </w:r>
+            <w:r>
+              <w:rPr>
+                <w:rFonts w:ascii="Segoe UI" w:hAnsi="Segoe UI" w:cs="Segoe UI"/>
+                <w:sz w:val="24"/>
+                <w:szCs w:val="24"/>
+              </w:rPr>
+              <w:t>.</w:t>
+            </w:r>
+          </w:p>
         </w:tc>
       </w:tr>
     </w:tbl>
     <w:p>
       <w:pPr>
+        <w:spacing w:line="240" w:lineRule="auto"/>
         <w:jc w:val="center"/>
+        <w:rPr>
+          <w:rFonts w:ascii="Segoe UI" w:hAnsi="Segoe UI" w:cs="Segoe UI"/>
+          <w:sz w:val="24"/>
+          <w:szCs w:val="24"/>
+        </w:rPr>
       </w:pPr>
     </w:p>
     <w:tbl>
@@ -876,29 +1275,46 @@
         <w:tblLook w:val="04A0" w:firstRow="1" w:lastRow="0" w:firstColumn="1" w:lastColumn="0" w:noHBand="0" w:noVBand="1"/>
       </w:tblPr>
       <w:tblGrid>
-        <w:gridCol w:w="4675"/>
-        <w:gridCol w:w="4675"/>
+        <w:gridCol w:w="4225"/>
+        <w:gridCol w:w="5125"/>
       </w:tblGrid>
       <w:tr>
+        <w:trPr>
+          <w:trHeight w:val="4463"/>
+        </w:trPr>
         <w:tc>
           <w:tcPr>
-            <w:tcW w:w="4675" w:type="dxa"/>
+            <w:tcW w:w="4225" w:type="dxa"/>
+            <w:vAlign w:val="center"/>
           </w:tcPr>
           <w:p>
             <w:pPr>
               <w:jc w:val="center"/>
-            </w:pPr>
-            <w:r>
+              <w:rPr>
+                <w:rFonts w:ascii="Segoe UI" w:hAnsi="Segoe UI" w:cs="Segoe UI"/>
+                <w:sz w:val="24"/>
+                <w:szCs w:val="24"/>
+              </w:rPr>
+            </w:pPr>
+            <w:r>
+              <w:rPr>
+                <w:rFonts w:ascii="Segoe UI" w:hAnsi="Segoe UI" w:cs="Segoe UI"/>
+                <w:sz w:val="24"/>
+                <w:szCs w:val="24"/>
+              </w:rPr>
               <w:br w:type="page"/>
             </w:r>
             <w:r>
               <w:rPr>
+                <w:rFonts w:ascii="Segoe UI" w:hAnsi="Segoe UI" w:cs="Segoe UI"/>
                 <w:noProof/>
+                <w:sz w:val="24"/>
+                <w:szCs w:val="24"/>
               </w:rPr>
               <w:drawing>
-                <wp:inline distT="0" distB="0" distL="0" distR="0" wp14:anchorId="55D1D4CB" wp14:editId="56A8EBB0">
-                  <wp:extent cx="1695450" cy="3015788"/>
-                  <wp:effectExtent l="0" t="0" r="0" b="0"/>
+                <wp:inline distT="0" distB="0" distL="0" distR="0" wp14:anchorId="55D1D4CB" wp14:editId="418A39DD">
+                  <wp:extent cx="1542203" cy="2743200"/>
+                  <wp:effectExtent l="0" t="0" r="1270" b="0"/>
                   <wp:docPr id="13" name="Picture 13"/>
                   <wp:cNvGraphicFramePr>
                     <a:graphicFrameLocks xmlns:a="http://schemas.openxmlformats.org/drawingml/2006/main" noChangeAspect="1"/>
@@ -925,7 +1341,7 @@
                         <pic:spPr>
                           <a:xfrm>
                             <a:off x="0" y="0"/>
-                            <a:ext cx="1699014" cy="3022127"/>
+                            <a:ext cx="1542203" cy="2743200"/>
                           </a:xfrm>
                           <a:prstGeom prst="rect">
                             <a:avLst/>
@@ -941,19 +1357,97 @@
         </w:tc>
         <w:tc>
           <w:tcPr>
-            <w:tcW w:w="4675" w:type="dxa"/>
+            <w:tcW w:w="5125" w:type="dxa"/>
+            <w:vAlign w:val="center"/>
           </w:tcPr>
           <w:p>
-            <w:r>
-              <w:t>Giao diện trang chia sẻ</w:t>
-            </w:r>
-          </w:p>
-          <w:p>
-            <w:pPr>
-              <w:jc w:val="center"/>
-            </w:pPr>
-            <w:r>
-              <w:t>- Người dùng chọn các trang xã hội để có thể chia sẻ file văn bản của mình. Hệ thống sẽ đưa ra các  trang mạng gần đây ( những trang người dùng vừa mới chia sẻ ) và thêm vào đó là các trang mạng xã hội đang được cài đặt trong máy điện thoại người dùng</w:t>
+            <w:pPr>
+              <w:rPr>
+                <w:rFonts w:ascii="Segoe UI" w:hAnsi="Segoe UI" w:cs="Segoe UI"/>
+                <w:sz w:val="24"/>
+                <w:szCs w:val="24"/>
+              </w:rPr>
+            </w:pPr>
+            <w:r>
+              <w:rPr>
+                <w:rFonts w:ascii="Segoe UI" w:hAnsi="Segoe UI" w:cs="Segoe UI"/>
+                <w:sz w:val="24"/>
+                <w:szCs w:val="24"/>
+              </w:rPr>
+              <w:t xml:space="preserve">4. </w:t>
+            </w:r>
+            <w:r>
+              <w:rPr>
+                <w:rFonts w:ascii="Segoe UI" w:hAnsi="Segoe UI" w:cs="Segoe UI"/>
+                <w:sz w:val="24"/>
+                <w:szCs w:val="24"/>
+              </w:rPr>
+              <w:t>Giao diệ</w:t>
+            </w:r>
+            <w:r>
+              <w:rPr>
+                <w:rFonts w:ascii="Segoe UI" w:hAnsi="Segoe UI" w:cs="Segoe UI"/>
+                <w:sz w:val="24"/>
+                <w:szCs w:val="24"/>
+              </w:rPr>
+              <w:t>n chức năng</w:t>
+            </w:r>
+            <w:r>
+              <w:rPr>
+                <w:rFonts w:ascii="Segoe UI" w:hAnsi="Segoe UI" w:cs="Segoe UI"/>
+                <w:sz w:val="24"/>
+                <w:szCs w:val="24"/>
+              </w:rPr>
+              <w:t xml:space="preserve"> chia sẻ</w:t>
+            </w:r>
+          </w:p>
+          <w:p>
+            <w:pPr>
+              <w:rPr>
+                <w:rFonts w:ascii="Segoe UI" w:hAnsi="Segoe UI" w:cs="Segoe UI"/>
+                <w:sz w:val="24"/>
+                <w:szCs w:val="24"/>
+              </w:rPr>
+            </w:pPr>
+            <w:r>
+              <w:rPr>
+                <w:rFonts w:ascii="Segoe UI" w:hAnsi="Segoe UI" w:cs="Segoe UI"/>
+                <w:sz w:val="24"/>
+                <w:szCs w:val="24"/>
+              </w:rPr>
+              <w:t xml:space="preserve">- </w:t>
+            </w:r>
+            <w:r>
+              <w:rPr>
+                <w:rFonts w:ascii="Segoe UI" w:hAnsi="Segoe UI" w:cs="Segoe UI"/>
+                <w:sz w:val="24"/>
+                <w:szCs w:val="24"/>
+              </w:rPr>
+              <w:t xml:space="preserve">Người dùng chọn các trang xã hội để có thể chia sẻ file văn bản của mình. Hệ thống sẽ đưa ra các  trang mạng gần đây ( những trang người dùng vừa mới chia sẻ ) và thêm vào đó là các </w:t>
+            </w:r>
+            <w:r>
+              <w:rPr>
+                <w:rFonts w:ascii="Segoe UI" w:hAnsi="Segoe UI" w:cs="Segoe UI"/>
+                <w:sz w:val="24"/>
+                <w:szCs w:val="24"/>
+              </w:rPr>
+              <w:t>ứng dụng hỗ trợ tính năng chia sẻ văn bản</w:t>
+            </w:r>
+            <w:r>
+              <w:rPr>
+                <w:rFonts w:ascii="Segoe UI" w:hAnsi="Segoe UI" w:cs="Segoe UI"/>
+                <w:sz w:val="24"/>
+                <w:szCs w:val="24"/>
+              </w:rPr>
+              <w:t xml:space="preserve"> đang được cài đặt trong máy điện thoại người dùng</w:t>
+            </w:r>
+            <w:r>
+              <w:rPr>
+                <w:rFonts w:ascii="Segoe UI" w:hAnsi="Segoe UI" w:cs="Segoe UI"/>
+                <w:sz w:val="24"/>
+                <w:szCs w:val="24"/>
+              </w:rPr>
+              <w:t>.</w:t>
             </w:r>
           </w:p>
         </w:tc>
@@ -961,20 +1455,29 @@
       <w:tr>
         <w:tc>
           <w:tcPr>
-            <w:tcW w:w="4675" w:type="dxa"/>
+            <w:tcW w:w="4225" w:type="dxa"/>
+            <w:vAlign w:val="center"/>
           </w:tcPr>
           <w:p>
             <w:pPr>
               <w:jc w:val="center"/>
-            </w:pPr>
-            <w:r>
-              <w:rPr>
+              <w:rPr>
+                <w:rFonts w:ascii="Segoe UI" w:hAnsi="Segoe UI" w:cs="Segoe UI"/>
+                <w:sz w:val="24"/>
+                <w:szCs w:val="24"/>
+              </w:rPr>
+            </w:pPr>
+            <w:r>
+              <w:rPr>
+                <w:rFonts w:ascii="Segoe UI" w:hAnsi="Segoe UI" w:cs="Segoe UI"/>
                 <w:noProof/>
+                <w:sz w:val="24"/>
+                <w:szCs w:val="24"/>
               </w:rPr>
               <w:drawing>
-                <wp:inline distT="0" distB="0" distL="0" distR="0" wp14:anchorId="74721D46" wp14:editId="06116D91">
-                  <wp:extent cx="1743075" cy="3098800"/>
-                  <wp:effectExtent l="0" t="0" r="9525" b="6350"/>
+                <wp:inline distT="0" distB="0" distL="0" distR="0" wp14:anchorId="74721D46" wp14:editId="7B6C0743">
+                  <wp:extent cx="1543050" cy="2743200"/>
+                  <wp:effectExtent l="0" t="0" r="0" b="0"/>
                   <wp:docPr id="14" name="picture"/>
                   <wp:cNvGraphicFramePr>
                     <a:graphicFrameLocks xmlns:a="http://schemas.openxmlformats.org/drawingml/2006/main" noChangeAspect="1"/>
@@ -1001,7 +1504,7 @@
                         <pic:spPr>
                           <a:xfrm>
                             <a:off x="0" y="0"/>
-                            <a:ext cx="1744849" cy="3101954"/>
+                            <a:ext cx="1543050" cy="2743200"/>
                           </a:xfrm>
                           <a:prstGeom prst="rect">
                             <a:avLst/>
@@ -1017,48 +1520,233 @@
         </w:tc>
         <w:tc>
           <w:tcPr>
-            <w:tcW w:w="4675" w:type="dxa"/>
+            <w:tcW w:w="5125" w:type="dxa"/>
+            <w:vAlign w:val="center"/>
           </w:tcPr>
           <w:p>
-            <w:r>
-              <w:t>Giao diện trang dịch</w:t>
-            </w:r>
-          </w:p>
-          <w:p>
-            <w:r>
+            <w:pPr>
+              <w:rPr>
+                <w:rFonts w:ascii="Segoe UI" w:hAnsi="Segoe UI" w:cs="Segoe UI"/>
+                <w:sz w:val="24"/>
+                <w:szCs w:val="24"/>
+              </w:rPr>
+            </w:pPr>
+            <w:r>
+              <w:rPr>
+                <w:rFonts w:ascii="Segoe UI" w:hAnsi="Segoe UI" w:cs="Segoe UI"/>
+                <w:sz w:val="24"/>
+                <w:szCs w:val="24"/>
+              </w:rPr>
+              <w:t xml:space="preserve">5. </w:t>
+            </w:r>
+            <w:r>
+              <w:rPr>
+                <w:rFonts w:ascii="Segoe UI" w:hAnsi="Segoe UI" w:cs="Segoe UI"/>
+                <w:sz w:val="24"/>
+                <w:szCs w:val="24"/>
+              </w:rPr>
+              <w:t>Giao diệ</w:t>
+            </w:r>
+            <w:r>
+              <w:rPr>
+                <w:rFonts w:ascii="Segoe UI" w:hAnsi="Segoe UI" w:cs="Segoe UI"/>
+                <w:sz w:val="24"/>
+                <w:szCs w:val="24"/>
+              </w:rPr>
+              <w:t>n chức năng</w:t>
+            </w:r>
+            <w:r>
+              <w:rPr>
+                <w:rFonts w:ascii="Segoe UI" w:hAnsi="Segoe UI" w:cs="Segoe UI"/>
+                <w:sz w:val="24"/>
+                <w:szCs w:val="24"/>
+              </w:rPr>
+              <w:t xml:space="preserve"> dịch</w:t>
+            </w:r>
+          </w:p>
+          <w:p>
+            <w:pPr>
+              <w:rPr>
+                <w:rFonts w:ascii="Segoe UI" w:hAnsi="Segoe UI" w:cs="Segoe UI"/>
+                <w:sz w:val="24"/>
+                <w:szCs w:val="24"/>
+              </w:rPr>
+            </w:pPr>
+            <w:r>
+              <w:rPr>
+                <w:rFonts w:ascii="Segoe UI" w:hAnsi="Segoe UI" w:cs="Segoe UI"/>
+                <w:sz w:val="24"/>
+                <w:szCs w:val="24"/>
+              </w:rPr>
+              <w:t xml:space="preserve">- </w:t>
+            </w:r>
+            <w:r>
+              <w:rPr>
+                <w:rFonts w:ascii="Segoe UI" w:hAnsi="Segoe UI" w:cs="Segoe UI"/>
+                <w:sz w:val="24"/>
+                <w:szCs w:val="24"/>
+              </w:rPr>
               <w:t>Dòng đầu tiên là chọn ngôn ngữ đầu vào. Người dùng có thể thay đổi đầu vào bằng cách bấm vào. Hệ thống hiện ra màn hình lựa chọn ngôn ngữ</w:t>
             </w:r>
           </w:p>
           <w:p>
-            <w:r>
+            <w:pPr>
+              <w:rPr>
+                <w:rFonts w:ascii="Segoe UI" w:hAnsi="Segoe UI" w:cs="Segoe UI"/>
+                <w:sz w:val="24"/>
+                <w:szCs w:val="24"/>
+              </w:rPr>
+            </w:pPr>
+            <w:r>
+              <w:rPr>
+                <w:rFonts w:ascii="Segoe UI" w:hAnsi="Segoe UI" w:cs="Segoe UI"/>
+                <w:sz w:val="24"/>
+                <w:szCs w:val="24"/>
+              </w:rPr>
+              <w:t xml:space="preserve">- </w:t>
+            </w:r>
+            <w:r>
+              <w:rPr>
+                <w:rFonts w:ascii="Segoe UI" w:hAnsi="Segoe UI" w:cs="Segoe UI"/>
+                <w:sz w:val="24"/>
+                <w:szCs w:val="24"/>
+              </w:rPr>
               <w:t>Trong textbox là nội dung đã được ghi âm</w:t>
             </w:r>
           </w:p>
           <w:p>
-            <w:r>
+            <w:pPr>
+              <w:rPr>
+                <w:rFonts w:ascii="Segoe UI" w:hAnsi="Segoe UI" w:cs="Segoe UI"/>
+                <w:sz w:val="24"/>
+                <w:szCs w:val="24"/>
+              </w:rPr>
+            </w:pPr>
+            <w:r>
+              <w:rPr>
+                <w:rFonts w:ascii="Segoe UI" w:hAnsi="Segoe UI" w:cs="Segoe UI"/>
+                <w:sz w:val="24"/>
+                <w:szCs w:val="24"/>
+              </w:rPr>
+              <w:t xml:space="preserve">- </w:t>
+            </w:r>
+            <w:r>
+              <w:rPr>
+                <w:rFonts w:ascii="Segoe UI" w:hAnsi="Segoe UI" w:cs="Segoe UI"/>
+                <w:sz w:val="24"/>
+                <w:szCs w:val="24"/>
+              </w:rPr>
               <w:t>Ở dòng thứ 3. Người dùng sẽ lựa chọn ngôn ngữ đầu ra mong muốn. Sau khi bấm vào hệ thống hiện ra màn hình lựa chọn ngôn ngữ</w:t>
             </w:r>
           </w:p>
           <w:p>
-            <w:r>
+            <w:pPr>
+              <w:rPr>
+                <w:rFonts w:ascii="Segoe UI" w:hAnsi="Segoe UI" w:cs="Segoe UI"/>
+                <w:sz w:val="24"/>
+                <w:szCs w:val="24"/>
+              </w:rPr>
+            </w:pPr>
+            <w:r>
+              <w:rPr>
+                <w:rFonts w:ascii="Segoe UI" w:hAnsi="Segoe UI" w:cs="Segoe UI"/>
+                <w:sz w:val="24"/>
+                <w:szCs w:val="24"/>
+              </w:rPr>
+              <w:t xml:space="preserve">- </w:t>
+            </w:r>
+            <w:r>
+              <w:rPr>
+                <w:rFonts w:ascii="Segoe UI" w:hAnsi="Segoe UI" w:cs="Segoe UI"/>
+                <w:sz w:val="24"/>
+                <w:szCs w:val="24"/>
+              </w:rPr>
               <w:t>Khi bấm vào ngôn ngữ đầu ra thì hệ thống đưa ra danh sách ngôn ngữ người dùng chọn.</w:t>
             </w:r>
           </w:p>
-          <w:p/>
-          <w:p>
-            <w:r>
+          <w:p>
+            <w:pPr>
+              <w:rPr>
+                <w:rFonts w:ascii="Segoe UI" w:hAnsi="Segoe UI" w:cs="Segoe UI"/>
+                <w:sz w:val="24"/>
+                <w:szCs w:val="24"/>
+              </w:rPr>
+            </w:pPr>
+            <w:r>
+              <w:rPr>
+                <w:rFonts w:ascii="Segoe UI" w:hAnsi="Segoe UI" w:cs="Segoe UI"/>
+                <w:sz w:val="24"/>
+                <w:szCs w:val="24"/>
+              </w:rPr>
+              <w:t xml:space="preserve">- </w:t>
+            </w:r>
+            <w:r>
+              <w:rPr>
+                <w:rFonts w:ascii="Segoe UI" w:hAnsi="Segoe UI" w:cs="Segoe UI"/>
+                <w:sz w:val="24"/>
+                <w:szCs w:val="24"/>
+              </w:rPr>
               <w:t>Chọn đầu ra mong muốn xong người dùng bấm vào nút “Dịch” ở cuối màn hình thì hệ thống</w:t>
             </w:r>
           </w:p>
-          <w:p/>
-          <w:p>
-            <w:r>
+          <w:p>
+            <w:pPr>
+              <w:rPr>
+                <w:rFonts w:ascii="Segoe UI" w:hAnsi="Segoe UI" w:cs="Segoe UI"/>
+                <w:sz w:val="24"/>
+                <w:szCs w:val="24"/>
+              </w:rPr>
+            </w:pPr>
+            <w:r>
+              <w:rPr>
+                <w:rFonts w:ascii="Segoe UI" w:hAnsi="Segoe UI" w:cs="Segoe UI"/>
+                <w:sz w:val="24"/>
+                <w:szCs w:val="24"/>
+              </w:rPr>
+              <w:t xml:space="preserve">- </w:t>
+            </w:r>
+            <w:r>
+              <w:rPr>
+                <w:rFonts w:ascii="Segoe UI" w:hAnsi="Segoe UI" w:cs="Segoe UI"/>
+                <w:sz w:val="24"/>
+                <w:szCs w:val="24"/>
+              </w:rPr>
               <w:t>Sau khi bấm vào “ Dịch” hệ thống  sẽ đưa ra kết quả ở phần textbox đầu ra</w:t>
             </w:r>
           </w:p>
           <w:p>
             <w:pPr>
+              <w:rPr>
+                <w:rFonts w:ascii="Segoe UI" w:hAnsi="Segoe UI" w:cs="Segoe UI"/>
+                <w:sz w:val="24"/>
+                <w:szCs w:val="24"/>
+              </w:rPr>
+            </w:pPr>
+            <w:r>
+              <w:rPr>
+                <w:rFonts w:ascii="Segoe UI" w:hAnsi="Segoe UI" w:cs="Segoe UI"/>
+                <w:sz w:val="24"/>
+                <w:szCs w:val="24"/>
+              </w:rPr>
+              <w:t>- Người dùng cũng có thể sử dụng thanh cuộn để xem đoạn văn bản dịch nếu như văn bản quá dài. Ở phần chứa ngôn ngữ đầu vào, người dùng kéo thanh cuộn đến đâu thì thanh cuộn ở phần chứa ngôn ngữ đầu ra sẽ thay đổi theo và ngược lại</w:t>
+            </w:r>
+            <w:r>
+              <w:rPr>
+                <w:rFonts w:ascii="Segoe UI" w:hAnsi="Segoe UI" w:cs="Segoe UI"/>
+                <w:sz w:val="24"/>
+                <w:szCs w:val="24"/>
+              </w:rPr>
+              <w:t>.</w:t>
+            </w:r>
+          </w:p>
+          <w:p>
+            <w:pPr>
               <w:jc w:val="center"/>
+              <w:rPr>
+                <w:rFonts w:ascii="Segoe UI" w:hAnsi="Segoe UI" w:cs="Segoe UI"/>
+                <w:sz w:val="24"/>
+                <w:szCs w:val="24"/>
+              </w:rPr>
             </w:pPr>
           </w:p>
         </w:tc>
@@ -1066,23 +1754,31 @@
       <w:tr>
         <w:tc>
           <w:tcPr>
-            <w:tcW w:w="4675" w:type="dxa"/>
+            <w:tcW w:w="4225" w:type="dxa"/>
+            <w:vAlign w:val="center"/>
           </w:tcPr>
           <w:p>
             <w:pPr>
               <w:jc w:val="center"/>
               <w:rPr>
+                <w:rFonts w:ascii="Segoe UI" w:hAnsi="Segoe UI" w:cs="Segoe UI"/>
                 <w:noProof/>
-              </w:rPr>
-            </w:pPr>
-            <w:r>
-              <w:rPr>
+                <w:sz w:val="24"/>
+                <w:szCs w:val="24"/>
+              </w:rPr>
+            </w:pPr>
+            <w:r>
+              <w:rPr>
+                <w:rFonts w:ascii="Segoe UI" w:hAnsi="Segoe UI" w:cs="Segoe UI"/>
                 <w:noProof/>
-              </w:rPr>
+                <w:sz w:val="24"/>
+                <w:szCs w:val="24"/>
+              </w:rPr>
+              <w:lastRenderedPageBreak/>
               <w:drawing>
-                <wp:inline distT="0" distB="0" distL="0" distR="0" wp14:anchorId="43FA5B77" wp14:editId="79F5D70A">
-                  <wp:extent cx="1531493" cy="2724150"/>
-                  <wp:effectExtent l="0" t="0" r="0" b="0"/>
+                <wp:inline distT="0" distB="0" distL="0" distR="0" wp14:anchorId="43FA5B77" wp14:editId="1A096C97">
+                  <wp:extent cx="1542203" cy="2743200"/>
+                  <wp:effectExtent l="0" t="0" r="1270" b="0"/>
                   <wp:docPr id="16" name="Picture 16"/>
                   <wp:cNvGraphicFramePr>
                     <a:graphicFrameLocks xmlns:a="http://schemas.openxmlformats.org/drawingml/2006/main" noChangeAspect="1"/>
@@ -1109,7 +1805,7 @@
                         <pic:spPr>
                           <a:xfrm>
                             <a:off x="0" y="0"/>
-                            <a:ext cx="1537774" cy="2735323"/>
+                            <a:ext cx="1542203" cy="2743200"/>
                           </a:xfrm>
                           <a:prstGeom prst="rect">
                             <a:avLst/>
@@ -1125,39 +1821,135 @@
         </w:tc>
         <w:tc>
           <w:tcPr>
-            <w:tcW w:w="4675" w:type="dxa"/>
+            <w:tcW w:w="5125" w:type="dxa"/>
+            <w:vAlign w:val="center"/>
           </w:tcPr>
           <w:p>
-            <w:r>
-              <w:t>Giao diện trang lựa chọn ngôn ngữ</w:t>
-            </w:r>
-          </w:p>
-          <w:p/>
-          <w:p>
-            <w:r>
+            <w:pPr>
+              <w:rPr>
+                <w:rFonts w:ascii="Segoe UI" w:hAnsi="Segoe UI" w:cs="Segoe UI"/>
+                <w:sz w:val="24"/>
+                <w:szCs w:val="24"/>
+              </w:rPr>
+            </w:pPr>
+            <w:r>
+              <w:rPr>
+                <w:rFonts w:ascii="Segoe UI" w:hAnsi="Segoe UI" w:cs="Segoe UI"/>
+                <w:sz w:val="24"/>
+                <w:szCs w:val="24"/>
+              </w:rPr>
+              <w:t xml:space="preserve">6. </w:t>
+            </w:r>
+            <w:r>
+              <w:rPr>
+                <w:rFonts w:ascii="Segoe UI" w:hAnsi="Segoe UI" w:cs="Segoe UI"/>
+                <w:sz w:val="24"/>
+                <w:szCs w:val="24"/>
+              </w:rPr>
+              <w:t xml:space="preserve">Giao diện </w:t>
+            </w:r>
+            <w:r>
+              <w:rPr>
+                <w:rFonts w:ascii="Segoe UI" w:hAnsi="Segoe UI" w:cs="Segoe UI"/>
+                <w:sz w:val="24"/>
+                <w:szCs w:val="24"/>
+              </w:rPr>
+              <w:t>chức năng</w:t>
+            </w:r>
+            <w:r>
+              <w:rPr>
+                <w:rFonts w:ascii="Segoe UI" w:hAnsi="Segoe UI" w:cs="Segoe UI"/>
+                <w:sz w:val="24"/>
+                <w:szCs w:val="24"/>
+              </w:rPr>
+              <w:t xml:space="preserve"> lựa chọn ngôn ngữ</w:t>
+            </w:r>
+          </w:p>
+          <w:p>
+            <w:pPr>
+              <w:rPr>
+                <w:rFonts w:ascii="Segoe UI" w:hAnsi="Segoe UI" w:cs="Segoe UI"/>
+                <w:sz w:val="24"/>
+                <w:szCs w:val="24"/>
+              </w:rPr>
+            </w:pPr>
+          </w:p>
+          <w:p>
+            <w:pPr>
+              <w:rPr>
+                <w:rFonts w:ascii="Segoe UI" w:hAnsi="Segoe UI" w:cs="Segoe UI"/>
+                <w:sz w:val="24"/>
+                <w:szCs w:val="24"/>
+              </w:rPr>
+            </w:pPr>
+            <w:r>
+              <w:rPr>
+                <w:rFonts w:ascii="Segoe UI" w:hAnsi="Segoe UI" w:cs="Segoe UI"/>
+                <w:sz w:val="24"/>
+                <w:szCs w:val="24"/>
+              </w:rPr>
+              <w:t xml:space="preserve">- </w:t>
+            </w:r>
+            <w:r>
+              <w:rPr>
+                <w:rFonts w:ascii="Segoe UI" w:hAnsi="Segoe UI" w:cs="Segoe UI"/>
+                <w:sz w:val="24"/>
+                <w:szCs w:val="24"/>
+              </w:rPr>
               <w:t>Khi người dùng lựa chọn ngôn ngữ đầu vào thì trang lựa chọn ngôn ngữ hiện ra</w:t>
             </w:r>
             <w:r>
+              <w:rPr>
+                <w:rFonts w:ascii="Segoe UI" w:hAnsi="Segoe UI" w:cs="Segoe UI"/>
+                <w:sz w:val="24"/>
+                <w:szCs w:val="24"/>
+              </w:rPr>
               <w:br/>
+            </w:r>
+            <w:r>
+              <w:rPr>
+                <w:rFonts w:ascii="Segoe UI" w:hAnsi="Segoe UI" w:cs="Segoe UI"/>
+                <w:sz w:val="24"/>
+                <w:szCs w:val="24"/>
+              </w:rPr>
+              <w:t xml:space="preserve">- </w:t>
+            </w:r>
+            <w:r>
+              <w:rPr>
+                <w:rFonts w:ascii="Segoe UI" w:hAnsi="Segoe UI" w:cs="Segoe UI"/>
+                <w:sz w:val="24"/>
+                <w:szCs w:val="24"/>
+              </w:rPr>
               <w:t>Khi người dùng lựa chọn ngôn ngữ đầu ra thì trang lựa chọn ngôn ngữ hiện ra nhưng sẽ không có lựa chọn “ Tự động nhận dạng “</w:t>
             </w:r>
           </w:p>
         </w:tc>
       </w:tr>
       <w:tr>
+        <w:trPr>
+          <w:trHeight w:val="4661"/>
+        </w:trPr>
         <w:tc>
           <w:tcPr>
-            <w:tcW w:w="4675" w:type="dxa"/>
+            <w:tcW w:w="4225" w:type="dxa"/>
+            <w:vAlign w:val="center"/>
           </w:tcPr>
           <w:p>
             <w:pPr>
               <w:jc w:val="center"/>
-            </w:pPr>
-            <w:r>
-              <w:rPr>
+              <w:rPr>
+                <w:rFonts w:ascii="Segoe UI" w:hAnsi="Segoe UI" w:cs="Segoe UI"/>
+                <w:sz w:val="24"/>
+                <w:szCs w:val="24"/>
+              </w:rPr>
+            </w:pPr>
+            <w:r>
+              <w:rPr>
+                <w:rFonts w:ascii="Segoe UI" w:hAnsi="Segoe UI" w:cs="Segoe UI"/>
                 <w:noProof/>
-              </w:rPr>
-              <w:lastRenderedPageBreak/>
+                <w:sz w:val="24"/>
+                <w:szCs w:val="24"/>
+              </w:rPr>
               <w:drawing>
                 <wp:inline distT="0" distB="0" distL="0" distR="0" wp14:anchorId="2AC5FEB5" wp14:editId="08C93269">
                   <wp:extent cx="1542203" cy="2743200"/>
@@ -1204,43 +1996,142 @@
         </w:tc>
         <w:tc>
           <w:tcPr>
-            <w:tcW w:w="4675" w:type="dxa"/>
+            <w:tcW w:w="5125" w:type="dxa"/>
+            <w:vAlign w:val="center"/>
           </w:tcPr>
           <w:p>
-            <w:r>
-              <w:t>Giao diện trang lưu file</w:t>
-            </w:r>
-          </w:p>
-          <w:p/>
-          <w:p>
-            <w:r>
-              <w:t xml:space="preserve">Khi người dùng bấm vào </w:t>
-            </w:r>
-            <w:proofErr w:type="gramStart"/>
-            <w:r>
-              <w:t>“ Lưu</w:t>
-            </w:r>
-            <w:proofErr w:type="gramEnd"/>
-            <w:r>
-              <w:t xml:space="preserve"> file văn bản” hoặc “ Lưu file âm thanh” hệ thống yêu cầu bạn nhập tên file bạn muốn lưu.</w:t>
-            </w:r>
-          </w:p>
-          <w:p>
-            <w:r>
+            <w:pPr>
+              <w:rPr>
+                <w:rFonts w:ascii="Segoe UI" w:hAnsi="Segoe UI" w:cs="Segoe UI"/>
+                <w:sz w:val="24"/>
+                <w:szCs w:val="24"/>
+              </w:rPr>
+            </w:pPr>
+            <w:r>
+              <w:rPr>
+                <w:rFonts w:ascii="Segoe UI" w:hAnsi="Segoe UI" w:cs="Segoe UI"/>
+                <w:sz w:val="24"/>
+                <w:szCs w:val="24"/>
+              </w:rPr>
+              <w:t xml:space="preserve">7. </w:t>
+            </w:r>
+            <w:r>
+              <w:rPr>
+                <w:rFonts w:ascii="Segoe UI" w:hAnsi="Segoe UI" w:cs="Segoe UI"/>
+                <w:sz w:val="24"/>
+                <w:szCs w:val="24"/>
+              </w:rPr>
+              <w:t>Giao diệ</w:t>
+            </w:r>
+            <w:r>
+              <w:rPr>
+                <w:rFonts w:ascii="Segoe UI" w:hAnsi="Segoe UI" w:cs="Segoe UI"/>
+                <w:sz w:val="24"/>
+                <w:szCs w:val="24"/>
+              </w:rPr>
+              <w:t>n chức năng</w:t>
+            </w:r>
+            <w:r>
+              <w:rPr>
+                <w:rFonts w:ascii="Segoe UI" w:hAnsi="Segoe UI" w:cs="Segoe UI"/>
+                <w:sz w:val="24"/>
+                <w:szCs w:val="24"/>
+              </w:rPr>
+              <w:t xml:space="preserve"> lưu file</w:t>
+            </w:r>
+          </w:p>
+          <w:p>
+            <w:pPr>
+              <w:rPr>
+                <w:rFonts w:ascii="Segoe UI" w:hAnsi="Segoe UI" w:cs="Segoe UI"/>
+                <w:sz w:val="24"/>
+                <w:szCs w:val="24"/>
+              </w:rPr>
+            </w:pPr>
+          </w:p>
+          <w:p>
+            <w:pPr>
+              <w:rPr>
+                <w:rFonts w:ascii="Segoe UI" w:hAnsi="Segoe UI" w:cs="Segoe UI"/>
+                <w:sz w:val="24"/>
+                <w:szCs w:val="24"/>
+              </w:rPr>
+            </w:pPr>
+            <w:r>
+              <w:rPr>
+                <w:rFonts w:ascii="Segoe UI" w:hAnsi="Segoe UI" w:cs="Segoe UI"/>
+                <w:sz w:val="24"/>
+                <w:szCs w:val="24"/>
+              </w:rPr>
+              <w:t xml:space="preserve">- </w:t>
+            </w:r>
+            <w:r>
+              <w:rPr>
+                <w:rFonts w:ascii="Segoe UI" w:hAnsi="Segoe UI" w:cs="Segoe UI"/>
+                <w:sz w:val="24"/>
+                <w:szCs w:val="24"/>
+              </w:rPr>
+              <w:t>Khi người dùng bấm vào “ Lưu file văn bản” hoặc “ Lưu file âm thanh” hệ thống yêu cầu bạn nhập tên file bạn muốn lưu.</w:t>
+            </w:r>
+          </w:p>
+          <w:p>
+            <w:pPr>
+              <w:rPr>
+                <w:rFonts w:ascii="Segoe UI" w:hAnsi="Segoe UI" w:cs="Segoe UI"/>
+                <w:sz w:val="24"/>
+                <w:szCs w:val="24"/>
+              </w:rPr>
+            </w:pPr>
+            <w:r>
+              <w:rPr>
+                <w:rFonts w:ascii="Segoe UI" w:hAnsi="Segoe UI" w:cs="Segoe UI"/>
+                <w:sz w:val="24"/>
+                <w:szCs w:val="24"/>
+              </w:rPr>
+              <w:t xml:space="preserve">- </w:t>
+            </w:r>
+            <w:r>
+              <w:rPr>
+                <w:rFonts w:ascii="Segoe UI" w:hAnsi="Segoe UI" w:cs="Segoe UI"/>
+                <w:sz w:val="24"/>
+                <w:szCs w:val="24"/>
+              </w:rPr>
               <w:t>Sau đó bấm “Accept” để lưu hoặc “Cancel” để hủ</w:t>
             </w:r>
             <w:r>
+              <w:rPr>
+                <w:rFonts w:ascii="Segoe UI" w:hAnsi="Segoe UI" w:cs="Segoe UI"/>
+                <w:sz w:val="24"/>
+                <w:szCs w:val="24"/>
+              </w:rPr>
               <w:t>y quá trình lưu.</w:t>
             </w:r>
           </w:p>
           <w:p>
-            <w:r>
+            <w:pPr>
+              <w:rPr>
+                <w:rFonts w:ascii="Segoe UI" w:hAnsi="Segoe UI" w:cs="Segoe UI"/>
+                <w:sz w:val="24"/>
+                <w:szCs w:val="24"/>
+              </w:rPr>
+            </w:pPr>
+            <w:r>
+              <w:rPr>
+                <w:rFonts w:ascii="Segoe UI" w:hAnsi="Segoe UI" w:cs="Segoe UI"/>
+                <w:sz w:val="24"/>
+                <w:szCs w:val="24"/>
+              </w:rPr>
               <w:t>Khi người dùng bấm “Cancel” hệ thống chuyển về giao diện chức năng</w:t>
             </w:r>
           </w:p>
           <w:p>
             <w:pPr>
               <w:jc w:val="center"/>
+              <w:rPr>
+                <w:rFonts w:ascii="Segoe UI" w:hAnsi="Segoe UI" w:cs="Segoe UI"/>
+                <w:sz w:val="24"/>
+                <w:szCs w:val="24"/>
+              </w:rPr>
             </w:pPr>
           </w:p>
         </w:tc>
@@ -1248,18 +2139,25 @@
       <w:tr>
         <w:tc>
           <w:tcPr>
-            <w:tcW w:w="4675" w:type="dxa"/>
+            <w:tcW w:w="4225" w:type="dxa"/>
+            <w:vAlign w:val="center"/>
           </w:tcPr>
           <w:p>
             <w:pPr>
               <w:jc w:val="center"/>
               <w:rPr>
+                <w:rFonts w:ascii="Segoe UI" w:hAnsi="Segoe UI" w:cs="Segoe UI"/>
                 <w:noProof/>
-              </w:rPr>
-            </w:pPr>
-            <w:r>
-              <w:rPr>
+                <w:sz w:val="24"/>
+                <w:szCs w:val="24"/>
+              </w:rPr>
+            </w:pPr>
+            <w:r>
+              <w:rPr>
+                <w:rFonts w:ascii="Segoe UI" w:hAnsi="Segoe UI" w:cs="Segoe UI"/>
                 <w:noProof/>
+                <w:sz w:val="24"/>
+                <w:szCs w:val="24"/>
               </w:rPr>
               <w:drawing>
                 <wp:inline distT="0" distB="0" distL="0" distR="0" wp14:anchorId="17BAADAA" wp14:editId="6FA51DC2">
@@ -1312,98 +2210,207 @@
         </w:tc>
         <w:tc>
           <w:tcPr>
-            <w:tcW w:w="4675" w:type="dxa"/>
+            <w:tcW w:w="5125" w:type="dxa"/>
+            <w:vAlign w:val="center"/>
           </w:tcPr>
           <w:p>
-            <w:r>
+            <w:pPr>
+              <w:rPr>
+                <w:rFonts w:ascii="Segoe UI" w:hAnsi="Segoe UI" w:cs="Segoe UI"/>
+                <w:sz w:val="24"/>
+                <w:szCs w:val="24"/>
+              </w:rPr>
+            </w:pPr>
+            <w:r>
+              <w:rPr>
+                <w:rFonts w:ascii="Segoe UI" w:hAnsi="Segoe UI" w:cs="Segoe UI"/>
+                <w:sz w:val="24"/>
+                <w:szCs w:val="24"/>
+              </w:rPr>
+              <w:t xml:space="preserve">8. </w:t>
+            </w:r>
+            <w:r>
+              <w:rPr>
+                <w:rFonts w:ascii="Segoe UI" w:hAnsi="Segoe UI" w:cs="Segoe UI"/>
+                <w:sz w:val="24"/>
+                <w:szCs w:val="24"/>
+              </w:rPr>
               <w:t>Giao diện chức năng lịch sử</w:t>
             </w:r>
           </w:p>
           <w:p>
             <w:pPr>
-              <w:pStyle w:val="ListParagraph"/>
-              <w:numPr>
-                <w:ilvl w:val="0"/>
-                <w:numId w:val="5"/>
-              </w:numPr>
-            </w:pPr>
-            <w:r>
-              <w:t xml:space="preserve">Khi người dùng bấm vào nút “Play”, hệ thống sẽ cho chạy file âm thanh kèm </w:t>
-            </w:r>
-            <w:proofErr w:type="gramStart"/>
-            <w:r>
-              <w:t>theo</w:t>
-            </w:r>
-            <w:proofErr w:type="gramEnd"/>
-            <w:r>
-              <w:t xml:space="preserve"> đó là đoạn văn bản hiệ</w:t>
-            </w:r>
-            <w:r>
+              <w:rPr>
+                <w:rFonts w:ascii="Segoe UI" w:hAnsi="Segoe UI" w:cs="Segoe UI"/>
+                <w:sz w:val="24"/>
+                <w:szCs w:val="24"/>
+              </w:rPr>
+            </w:pPr>
+            <w:r>
+              <w:rPr>
+                <w:rFonts w:ascii="Segoe UI" w:hAnsi="Segoe UI" w:cs="Segoe UI"/>
+                <w:sz w:val="24"/>
+                <w:szCs w:val="24"/>
+              </w:rPr>
+              <w:t xml:space="preserve">- </w:t>
+            </w:r>
+            <w:r>
+              <w:rPr>
+                <w:rFonts w:ascii="Segoe UI" w:hAnsi="Segoe UI" w:cs="Segoe UI"/>
+                <w:sz w:val="24"/>
+                <w:szCs w:val="24"/>
+              </w:rPr>
+              <w:t>Khi người dùng bấm vào nút “Play”, hệ thống sẽ cho chạy file âm thanh kèm theo đó là đoạn văn bản hiệ</w:t>
+            </w:r>
+            <w:r>
+              <w:rPr>
+                <w:rFonts w:ascii="Segoe UI" w:hAnsi="Segoe UI" w:cs="Segoe UI"/>
+                <w:sz w:val="24"/>
+                <w:szCs w:val="24"/>
+              </w:rPr>
               <w:t>n theo thời gian của file âm thanh.</w:t>
             </w:r>
           </w:p>
           <w:p>
             <w:pPr>
-              <w:pStyle w:val="ListParagraph"/>
-              <w:numPr>
-                <w:ilvl w:val="0"/>
-                <w:numId w:val="5"/>
-              </w:numPr>
-            </w:pPr>
-            <w:r>
-              <w:t>Trong quá trình nghe, người dùng có thể bấm vào nút “Pause” để tạm dừng hoặc có thể tua bằng cách giữ nút màu tím ở phía dưới khung và di chuyển sang trái hoặc phải</w:t>
-            </w:r>
-            <w:r>
+              <w:rPr>
+                <w:rFonts w:ascii="Segoe UI" w:hAnsi="Segoe UI" w:cs="Segoe UI"/>
+                <w:sz w:val="24"/>
+                <w:szCs w:val="24"/>
+              </w:rPr>
+            </w:pPr>
+            <w:r>
+              <w:rPr>
+                <w:rFonts w:ascii="Segoe UI" w:hAnsi="Segoe UI" w:cs="Segoe UI"/>
+                <w:sz w:val="24"/>
+                <w:szCs w:val="24"/>
+              </w:rPr>
+              <w:t xml:space="preserve">- </w:t>
+            </w:r>
+            <w:r>
+              <w:rPr>
+                <w:rFonts w:ascii="Segoe UI" w:hAnsi="Segoe UI" w:cs="Segoe UI"/>
+                <w:sz w:val="24"/>
+                <w:szCs w:val="24"/>
+              </w:rPr>
+              <w:t>Trong quá trình nghe, người dùng có thể bấm vào nút “Pause” để tạm dừng hoặc có thể tua bằng cách giữ nút</w:t>
+            </w:r>
+            <w:r>
+              <w:rPr>
+                <w:rFonts w:ascii="Segoe UI" w:hAnsi="Segoe UI" w:cs="Segoe UI"/>
+                <w:sz w:val="24"/>
+                <w:szCs w:val="24"/>
+              </w:rPr>
+              <w:t xml:space="preserve"> hình tròn</w:t>
+            </w:r>
+            <w:r>
+              <w:rPr>
+                <w:rFonts w:ascii="Segoe UI" w:hAnsi="Segoe UI" w:cs="Segoe UI"/>
+                <w:sz w:val="24"/>
+                <w:szCs w:val="24"/>
+              </w:rPr>
+              <w:t xml:space="preserve"> màu tím ở phía dưới khung và di chuyển sang trái hoặc phải</w:t>
+            </w:r>
+            <w:r>
+              <w:rPr>
+                <w:rFonts w:ascii="Segoe UI" w:hAnsi="Segoe UI" w:cs="Segoe UI"/>
+                <w:sz w:val="24"/>
+                <w:szCs w:val="24"/>
+              </w:rPr>
+              <w:t xml:space="preserve"> tùy theo nhu cầu</w:t>
+            </w:r>
+            <w:r>
+              <w:rPr>
+                <w:rFonts w:ascii="Segoe UI" w:hAnsi="Segoe UI" w:cs="Segoe UI"/>
+                <w:sz w:val="24"/>
+                <w:szCs w:val="24"/>
+              </w:rPr>
               <w:t>.</w:t>
             </w:r>
           </w:p>
           <w:p>
             <w:pPr>
-              <w:pStyle w:val="ListParagraph"/>
-              <w:numPr>
-                <w:ilvl w:val="0"/>
-                <w:numId w:val="5"/>
-              </w:numPr>
-            </w:pPr>
-            <w:r>
+              <w:rPr>
+                <w:rFonts w:ascii="Segoe UI" w:hAnsi="Segoe UI" w:cs="Segoe UI"/>
+                <w:sz w:val="24"/>
+                <w:szCs w:val="24"/>
+              </w:rPr>
+            </w:pPr>
+            <w:r>
+              <w:rPr>
+                <w:rFonts w:ascii="Segoe UI" w:hAnsi="Segoe UI" w:cs="Segoe UI"/>
+                <w:sz w:val="24"/>
+                <w:szCs w:val="24"/>
+              </w:rPr>
+              <w:t xml:space="preserve">- </w:t>
+            </w:r>
+            <w:r>
+              <w:rPr>
+                <w:rFonts w:ascii="Segoe UI" w:hAnsi="Segoe UI" w:cs="Segoe UI"/>
+                <w:sz w:val="24"/>
+                <w:szCs w:val="24"/>
+              </w:rPr>
               <w:t>Nếu người dùng muốn xem nội dung file ghi âm dưới dạng văn bản thì bấm vào phần text của file ghi âm. Hệ thống chuyển sang giao diện chức năng hiển thị nội dung</w:t>
             </w:r>
           </w:p>
-          <w:p/>
-          <w:p>
-            <w:pPr>
-              <w:pStyle w:val="ListParagraph"/>
-              <w:numPr>
-                <w:ilvl w:val="0"/>
-                <w:numId w:val="5"/>
-              </w:numPr>
-            </w:pPr>
-            <w:r>
+          <w:p>
+            <w:pPr>
+              <w:rPr>
+                <w:rFonts w:ascii="Segoe UI" w:hAnsi="Segoe UI" w:cs="Segoe UI"/>
+                <w:sz w:val="24"/>
+                <w:szCs w:val="24"/>
+              </w:rPr>
+            </w:pPr>
+            <w:r>
+              <w:rPr>
+                <w:rFonts w:ascii="Segoe UI" w:hAnsi="Segoe UI" w:cs="Segoe UI"/>
+                <w:sz w:val="24"/>
+                <w:szCs w:val="24"/>
+              </w:rPr>
+              <w:t xml:space="preserve">- </w:t>
+            </w:r>
+            <w:r>
+              <w:rPr>
+                <w:rFonts w:ascii="Segoe UI" w:hAnsi="Segoe UI" w:cs="Segoe UI"/>
+                <w:sz w:val="24"/>
+                <w:szCs w:val="24"/>
+              </w:rPr>
               <w:t>Người dùng bấm nút ở góc trái màn hình để quay lại màn hình chính.</w:t>
             </w:r>
           </w:p>
         </w:tc>
       </w:tr>
       <w:tr>
+        <w:trPr>
+          <w:trHeight w:val="5300"/>
+        </w:trPr>
         <w:tc>
           <w:tcPr>
-            <w:tcW w:w="4675" w:type="dxa"/>
+            <w:tcW w:w="4225" w:type="dxa"/>
+            <w:vAlign w:val="center"/>
           </w:tcPr>
           <w:p>
             <w:pPr>
               <w:jc w:val="center"/>
               <w:rPr>
+                <w:rFonts w:ascii="Segoe UI" w:hAnsi="Segoe UI" w:cs="Segoe UI"/>
                 <w:noProof/>
-              </w:rPr>
-            </w:pPr>
-            <w:r>
-              <w:rPr>
+                <w:sz w:val="24"/>
+                <w:szCs w:val="24"/>
+              </w:rPr>
+            </w:pPr>
+            <w:r>
+              <w:rPr>
+                <w:rFonts w:ascii="Segoe UI" w:hAnsi="Segoe UI" w:cs="Segoe UI"/>
                 <w:noProof/>
-              </w:rPr>
+                <w:sz w:val="24"/>
+                <w:szCs w:val="24"/>
+              </w:rPr>
+              <w:lastRenderedPageBreak/>
               <w:drawing>
-                <wp:inline distT="0" distB="0" distL="0" distR="0" wp14:anchorId="20CF5E41" wp14:editId="29ED4E59">
-                  <wp:extent cx="1590784" cy="2828925"/>
-                  <wp:effectExtent l="0" t="0" r="9525" b="0"/>
+                <wp:inline distT="0" distB="0" distL="0" distR="0" wp14:anchorId="20CF5E41" wp14:editId="734D49F8">
+                  <wp:extent cx="1542578" cy="2743200"/>
+                  <wp:effectExtent l="0" t="0" r="635" b="0"/>
                   <wp:docPr id="18" name="Picture 18" descr="C:\Users\duong_000\Desktop\Delete Record.png"/>
                   <wp:cNvGraphicFramePr>
                     <a:graphicFrameLocks xmlns:a="http://schemas.openxmlformats.org/drawingml/2006/main" noChangeAspect="1"/>
@@ -1433,7 +2440,7 @@
                         <pic:spPr bwMode="auto">
                           <a:xfrm>
                             <a:off x="0" y="0"/>
-                            <a:ext cx="1601968" cy="2848813"/>
+                            <a:ext cx="1542578" cy="2743200"/>
                           </a:xfrm>
                           <a:prstGeom prst="rect">
                             <a:avLst/>
@@ -1453,23 +2460,114 @@
         </w:tc>
         <w:tc>
           <w:tcPr>
-            <w:tcW w:w="4675" w:type="dxa"/>
+            <w:tcW w:w="5125" w:type="dxa"/>
+            <w:vAlign w:val="center"/>
           </w:tcPr>
           <w:p>
-            <w:r>
+            <w:pPr>
+              <w:rPr>
+                <w:rFonts w:ascii="Segoe UI" w:hAnsi="Segoe UI" w:cs="Segoe UI"/>
+                <w:sz w:val="24"/>
+                <w:szCs w:val="24"/>
+              </w:rPr>
+            </w:pPr>
+            <w:r>
+              <w:rPr>
+                <w:rFonts w:ascii="Segoe UI" w:hAnsi="Segoe UI" w:cs="Segoe UI"/>
+                <w:sz w:val="24"/>
+                <w:szCs w:val="24"/>
+              </w:rPr>
+              <w:t xml:space="preserve">9. </w:t>
+            </w:r>
+            <w:r>
+              <w:rPr>
+                <w:rFonts w:ascii="Segoe UI" w:hAnsi="Segoe UI" w:cs="Segoe UI"/>
+                <w:sz w:val="24"/>
+                <w:szCs w:val="24"/>
+              </w:rPr>
               <w:t>Giao diện xóa lịch sử</w:t>
             </w:r>
           </w:p>
           <w:p>
-            <w:r>
-              <w:t>Nếu người dùng muốn xóa 1 bản ghi. Người dùng chạm và giữ bản ghi muốn xóa. Chức năng xóa sẽ trượt từ phải qua trái. Người dùng bấm xóa để xóa bản ghi. Hoặc nếu không muốn xóa thì chạm vào ngoài vùng “Xóa”.</w:t>
-            </w:r>
-          </w:p>
-          <w:p/>
-          <w:p/>
-          <w:p>
-            <w:r>
-              <w:t>Người dùng bấm nút ở góc trái màn hình để quay lại màn hình chính.</w:t>
+            <w:pPr>
+              <w:rPr>
+                <w:rFonts w:ascii="Segoe UI" w:hAnsi="Segoe UI" w:cs="Segoe UI"/>
+                <w:sz w:val="24"/>
+                <w:szCs w:val="24"/>
+              </w:rPr>
+            </w:pPr>
+            <w:r>
+              <w:rPr>
+                <w:rFonts w:ascii="Segoe UI" w:hAnsi="Segoe UI" w:cs="Segoe UI"/>
+                <w:sz w:val="24"/>
+                <w:szCs w:val="24"/>
+              </w:rPr>
+              <w:t xml:space="preserve">- </w:t>
+            </w:r>
+            <w:r>
+              <w:rPr>
+                <w:rFonts w:ascii="Segoe UI" w:hAnsi="Segoe UI" w:cs="Segoe UI"/>
+                <w:sz w:val="24"/>
+                <w:szCs w:val="24"/>
+              </w:rPr>
+              <w:t>Nếu người dùng muốn xóa 1 bản ghi. Người dùng chạm và giữ bản ghi muốn xóa. Chức năng xóa sẽ trượt từ phải qua trái. Người dùng bấm xóa để xóa bản ghi. Hoặc nếu không muốn xóa thì chạ</w:t>
+            </w:r>
+            <w:r>
+              <w:rPr>
+                <w:rFonts w:ascii="Segoe UI" w:hAnsi="Segoe UI" w:cs="Segoe UI"/>
+                <w:sz w:val="24"/>
+                <w:szCs w:val="24"/>
+              </w:rPr>
+              <w:t xml:space="preserve">m phía bên </w:t>
+            </w:r>
+            <w:r>
+              <w:rPr>
+                <w:rFonts w:ascii="Segoe UI" w:hAnsi="Segoe UI" w:cs="Segoe UI"/>
+                <w:sz w:val="24"/>
+                <w:szCs w:val="24"/>
+              </w:rPr>
+              <w:t xml:space="preserve"> ngoài vùng “Xóa”.</w:t>
+            </w:r>
+          </w:p>
+          <w:p>
+            <w:pPr>
+              <w:rPr>
+                <w:rFonts w:ascii="Segoe UI" w:hAnsi="Segoe UI" w:cs="Segoe UI"/>
+                <w:sz w:val="24"/>
+                <w:szCs w:val="24"/>
+              </w:rPr>
+            </w:pPr>
+            <w:r>
+              <w:rPr>
+                <w:rFonts w:ascii="Segoe UI" w:hAnsi="Segoe UI" w:cs="Segoe UI"/>
+                <w:sz w:val="24"/>
+                <w:szCs w:val="24"/>
+              </w:rPr>
+              <w:t xml:space="preserve">- </w:t>
+            </w:r>
+            <w:r>
+              <w:rPr>
+                <w:rFonts w:ascii="Segoe UI" w:hAnsi="Segoe UI" w:cs="Segoe UI"/>
+                <w:sz w:val="24"/>
+                <w:szCs w:val="24"/>
+              </w:rPr>
+              <w:t>Người dùng bấm nút</w:t>
+            </w:r>
+            <w:r>
+              <w:rPr>
+                <w:rFonts w:ascii="Segoe UI" w:hAnsi="Segoe UI" w:cs="Segoe UI"/>
+                <w:sz w:val="24"/>
+                <w:szCs w:val="24"/>
+              </w:rPr>
+              <w:t xml:space="preserve"> “Quay lại”</w:t>
+            </w:r>
+            <w:r>
+              <w:rPr>
+                <w:rFonts w:ascii="Segoe UI" w:hAnsi="Segoe UI" w:cs="Segoe UI"/>
+                <w:sz w:val="24"/>
+                <w:szCs w:val="24"/>
+              </w:rPr>
+              <w:t xml:space="preserve"> ở góc trái màn hình để quay lại màn hình chính.</w:t>
             </w:r>
           </w:p>
         </w:tc>
@@ -1477,13 +2575,24 @@
     </w:tbl>
     <w:p>
       <w:pPr>
+        <w:spacing w:line="240" w:lineRule="auto"/>
         <w:jc w:val="center"/>
+        <w:rPr>
+          <w:rFonts w:ascii="Segoe UI" w:hAnsi="Segoe UI" w:cs="Segoe UI"/>
+          <w:sz w:val="24"/>
+          <w:szCs w:val="24"/>
+        </w:rPr>
       </w:pPr>
     </w:p>
     <w:p>
-      <w:r>
-        <w:br w:type="page"/>
-      </w:r>
+      <w:pPr>
+        <w:spacing w:line="240" w:lineRule="auto"/>
+        <w:rPr>
+          <w:rFonts w:ascii="Segoe UI" w:hAnsi="Segoe UI" w:cs="Segoe UI"/>
+          <w:sz w:val="24"/>
+          <w:szCs w:val="24"/>
+        </w:rPr>
+      </w:pPr>
     </w:p>
     <w:tbl>
       <w:tblPr>
@@ -1492,27 +2601,38 @@
         <w:tblLook w:val="04A0" w:firstRow="1" w:lastRow="0" w:firstColumn="1" w:lastColumn="0" w:noHBand="0" w:noVBand="1"/>
       </w:tblPr>
       <w:tblGrid>
-        <w:gridCol w:w="4675"/>
-        <w:gridCol w:w="4675"/>
+        <w:gridCol w:w="4225"/>
+        <w:gridCol w:w="5125"/>
       </w:tblGrid>
       <w:tr>
+        <w:trPr>
+          <w:trHeight w:val="4760"/>
+        </w:trPr>
         <w:tc>
           <w:tcPr>
-            <w:tcW w:w="4675" w:type="dxa"/>
+            <w:tcW w:w="4225" w:type="dxa"/>
+            <w:vAlign w:val="center"/>
           </w:tcPr>
           <w:p>
             <w:pPr>
               <w:jc w:val="center"/>
-            </w:pPr>
-            <w:r>
-              <w:rPr>
+              <w:rPr>
+                <w:rFonts w:ascii="Segoe UI" w:hAnsi="Segoe UI" w:cs="Segoe UI"/>
+                <w:sz w:val="24"/>
+                <w:szCs w:val="24"/>
+              </w:rPr>
+            </w:pPr>
+            <w:r>
+              <w:rPr>
+                <w:rFonts w:ascii="Segoe UI" w:hAnsi="Segoe UI" w:cs="Segoe UI"/>
                 <w:noProof/>
-              </w:rPr>
-              <w:lastRenderedPageBreak/>
+                <w:sz w:val="24"/>
+                <w:szCs w:val="24"/>
+              </w:rPr>
               <w:drawing>
-                <wp:inline distT="0" distB="0" distL="0" distR="0" wp14:anchorId="20327257" wp14:editId="198CCBC5">
-                  <wp:extent cx="1724025" cy="3065868"/>
-                  <wp:effectExtent l="0" t="0" r="0" b="1270"/>
+                <wp:inline distT="0" distB="0" distL="0" distR="0" wp14:anchorId="20327257" wp14:editId="2447869C">
+                  <wp:extent cx="1542580" cy="2743200"/>
+                  <wp:effectExtent l="0" t="0" r="635" b="0"/>
                   <wp:docPr id="19" name="Picture 19" descr="C:\Users\duong_000\Desktop\Full Mem1.png"/>
                   <wp:cNvGraphicFramePr>
                     <a:graphicFrameLocks xmlns:a="http://schemas.openxmlformats.org/drawingml/2006/main" noChangeAspect="1"/>
@@ -1542,7 +2662,7 @@
                         <pic:spPr bwMode="auto">
                           <a:xfrm>
                             <a:off x="0" y="0"/>
-                            <a:ext cx="1732372" cy="3080712"/>
+                            <a:ext cx="1542580" cy="2743200"/>
                           </a:xfrm>
                           <a:prstGeom prst="rect">
                             <a:avLst/>
@@ -1562,53 +2682,134 @@
         </w:tc>
         <w:tc>
           <w:tcPr>
-            <w:tcW w:w="4675" w:type="dxa"/>
+            <w:tcW w:w="5125" w:type="dxa"/>
+            <w:vAlign w:val="center"/>
           </w:tcPr>
           <w:p>
             <w:pPr>
-              <w:jc w:val="center"/>
-            </w:pPr>
-            <w:r>
-              <w:t>Giao diện chức năng đầy bộ nhớ</w:t>
-            </w:r>
-          </w:p>
-          <w:p>
-            <w:r>
-              <w:t xml:space="preserve">Sauk hi người dùng bấm nút </w:t>
-            </w:r>
-            <w:proofErr w:type="gramStart"/>
-            <w:r>
-              <w:t>“ ĐỒNG</w:t>
-            </w:r>
-            <w:proofErr w:type="gramEnd"/>
-            <w:r>
-              <w:t xml:space="preserve"> Ý” hoặc chạm vào vùng bất kì ngoài vùng màu tím.</w:t>
-            </w:r>
-          </w:p>
-          <w:p>
-            <w:r>
+              <w:rPr>
+                <w:rFonts w:ascii="Segoe UI" w:hAnsi="Segoe UI" w:cs="Segoe UI"/>
+                <w:sz w:val="24"/>
+                <w:szCs w:val="24"/>
+              </w:rPr>
+            </w:pPr>
+            <w:r>
+              <w:rPr>
+                <w:rFonts w:ascii="Segoe UI" w:hAnsi="Segoe UI" w:cs="Segoe UI"/>
+                <w:sz w:val="24"/>
+                <w:szCs w:val="24"/>
+              </w:rPr>
+              <w:t xml:space="preserve">10. </w:t>
+            </w:r>
+            <w:r>
+              <w:rPr>
+                <w:rFonts w:ascii="Segoe UI" w:hAnsi="Segoe UI" w:cs="Segoe UI"/>
+                <w:sz w:val="24"/>
+                <w:szCs w:val="24"/>
+              </w:rPr>
+              <w:t xml:space="preserve">Giao diện </w:t>
+            </w:r>
+            <w:r>
+              <w:rPr>
+                <w:rFonts w:ascii="Segoe UI" w:hAnsi="Segoe UI" w:cs="Segoe UI"/>
+                <w:sz w:val="24"/>
+                <w:szCs w:val="24"/>
+              </w:rPr>
+              <w:t>báo</w:t>
+            </w:r>
+            <w:r>
+              <w:rPr>
+                <w:rFonts w:ascii="Segoe UI" w:hAnsi="Segoe UI" w:cs="Segoe UI"/>
+                <w:sz w:val="24"/>
+                <w:szCs w:val="24"/>
+              </w:rPr>
+              <w:t xml:space="preserve"> đầy bộ nhớ</w:t>
+            </w:r>
+          </w:p>
+          <w:p>
+            <w:pPr>
+              <w:rPr>
+                <w:rFonts w:ascii="Segoe UI" w:hAnsi="Segoe UI" w:cs="Segoe UI"/>
+                <w:sz w:val="24"/>
+                <w:szCs w:val="24"/>
+              </w:rPr>
+            </w:pPr>
+            <w:r>
+              <w:rPr>
+                <w:rFonts w:ascii="Segoe UI" w:hAnsi="Segoe UI" w:cs="Segoe UI"/>
+                <w:sz w:val="24"/>
+                <w:szCs w:val="24"/>
+              </w:rPr>
+              <w:t>Sau</w:t>
+            </w:r>
+            <w:r>
+              <w:rPr>
+                <w:rFonts w:ascii="Segoe UI" w:hAnsi="Segoe UI" w:cs="Segoe UI"/>
+                <w:sz w:val="24"/>
+                <w:szCs w:val="24"/>
+              </w:rPr>
+              <w:t xml:space="preserve"> k</w:t>
+            </w:r>
+            <w:bookmarkStart w:id="0" w:name="_GoBack"/>
+            <w:bookmarkEnd w:id="0"/>
+            <w:r>
+              <w:rPr>
+                <w:rFonts w:ascii="Segoe UI" w:hAnsi="Segoe UI" w:cs="Segoe UI"/>
+                <w:sz w:val="24"/>
+                <w:szCs w:val="24"/>
+              </w:rPr>
+              <w:t>hi người dùng bấm nút “ ĐỒNG Ý” hoặc chạm vào vùng bất kì ngoài vùng màu tím.</w:t>
+            </w:r>
+          </w:p>
+          <w:p>
+            <w:pPr>
+              <w:rPr>
+                <w:rFonts w:ascii="Segoe UI" w:hAnsi="Segoe UI" w:cs="Segoe UI"/>
+                <w:sz w:val="24"/>
+                <w:szCs w:val="24"/>
+              </w:rPr>
+            </w:pPr>
+            <w:r>
+              <w:rPr>
+                <w:rFonts w:ascii="Segoe UI" w:hAnsi="Segoe UI" w:cs="Segoe UI"/>
+                <w:sz w:val="24"/>
+                <w:szCs w:val="24"/>
+              </w:rPr>
               <w:t xml:space="preserve">Hệ thống chuyển sang giao diện chức năng tạm dừng ghi âm </w:t>
             </w:r>
           </w:p>
         </w:tc>
       </w:tr>
       <w:tr>
+        <w:trPr>
+          <w:trHeight w:val="5210"/>
+        </w:trPr>
         <w:tc>
           <w:tcPr>
-            <w:tcW w:w="4675" w:type="dxa"/>
+            <w:tcW w:w="4225" w:type="dxa"/>
+            <w:vAlign w:val="center"/>
           </w:tcPr>
           <w:p>
             <w:pPr>
               <w:jc w:val="center"/>
-            </w:pPr>
-            <w:r>
-              <w:rPr>
+              <w:rPr>
+                <w:rFonts w:ascii="Segoe UI" w:hAnsi="Segoe UI" w:cs="Segoe UI"/>
+                <w:sz w:val="24"/>
+                <w:szCs w:val="24"/>
+              </w:rPr>
+            </w:pPr>
+            <w:r>
+              <w:rPr>
+                <w:rFonts w:ascii="Segoe UI" w:hAnsi="Segoe UI" w:cs="Segoe UI"/>
                 <w:noProof/>
-              </w:rPr>
+                <w:sz w:val="24"/>
+                <w:szCs w:val="24"/>
+              </w:rPr>
+              <w:lastRenderedPageBreak/>
               <w:drawing>
-                <wp:inline distT="0" distB="0" distL="0" distR="0" wp14:anchorId="026B311A" wp14:editId="36E1641E">
-                  <wp:extent cx="1738446" cy="3091515"/>
-                  <wp:effectExtent l="0" t="0" r="0" b="0"/>
+                <wp:inline distT="0" distB="0" distL="0" distR="0" wp14:anchorId="026B311A" wp14:editId="16550C4B">
+                  <wp:extent cx="1542579" cy="2743200"/>
+                  <wp:effectExtent l="0" t="0" r="635" b="0"/>
                   <wp:docPr id="20" name="Picture 20" descr="C:\Users\duong_000\Desktop\Record Full.png"/>
                   <wp:cNvGraphicFramePr>
                     <a:graphicFrameLocks xmlns:a="http://schemas.openxmlformats.org/drawingml/2006/main" noChangeAspect="1"/>
@@ -1638,7 +2839,7 @@
                         <pic:spPr bwMode="auto">
                           <a:xfrm>
                             <a:off x="0" y="0"/>
-                            <a:ext cx="1747703" cy="3107978"/>
+                            <a:ext cx="1542579" cy="2743200"/>
                           </a:xfrm>
                           <a:prstGeom prst="rect">
                             <a:avLst/>
@@ -1658,45 +2859,131 @@
         </w:tc>
         <w:tc>
           <w:tcPr>
-            <w:tcW w:w="4675" w:type="dxa"/>
+            <w:tcW w:w="5125" w:type="dxa"/>
+            <w:vAlign w:val="center"/>
           </w:tcPr>
           <w:p>
             <w:pPr>
-              <w:jc w:val="center"/>
-            </w:pPr>
-            <w:r>
-              <w:t>Giao diện chức năng tạm dừng ghi âm</w:t>
-            </w:r>
-          </w:p>
-          <w:p>
-            <w:r>
+              <w:rPr>
+                <w:rFonts w:ascii="Segoe UI" w:hAnsi="Segoe UI" w:cs="Segoe UI"/>
+                <w:sz w:val="24"/>
+                <w:szCs w:val="24"/>
+              </w:rPr>
+            </w:pPr>
+            <w:r>
+              <w:rPr>
+                <w:rFonts w:ascii="Segoe UI" w:hAnsi="Segoe UI" w:cs="Segoe UI"/>
+                <w:sz w:val="24"/>
+                <w:szCs w:val="24"/>
+              </w:rPr>
+              <w:t xml:space="preserve">11. </w:t>
+            </w:r>
+            <w:r>
+              <w:rPr>
+                <w:rFonts w:ascii="Segoe UI" w:hAnsi="Segoe UI" w:cs="Segoe UI"/>
+                <w:sz w:val="24"/>
+                <w:szCs w:val="24"/>
+              </w:rPr>
+              <w:t>Giao diệ</w:t>
+            </w:r>
+            <w:r>
+              <w:rPr>
+                <w:rFonts w:ascii="Segoe UI" w:hAnsi="Segoe UI" w:cs="Segoe UI"/>
+                <w:sz w:val="24"/>
+                <w:szCs w:val="24"/>
+              </w:rPr>
+              <w:t xml:space="preserve">n </w:t>
+            </w:r>
+            <w:r>
+              <w:rPr>
+                <w:rFonts w:ascii="Segoe UI" w:hAnsi="Segoe UI" w:cs="Segoe UI"/>
+                <w:sz w:val="24"/>
+                <w:szCs w:val="24"/>
+              </w:rPr>
+              <w:t>tạm dừng ghi âm</w:t>
+            </w:r>
+          </w:p>
+          <w:p>
+            <w:pPr>
+              <w:rPr>
+                <w:rFonts w:ascii="Segoe UI" w:hAnsi="Segoe UI" w:cs="Segoe UI"/>
+                <w:sz w:val="24"/>
+                <w:szCs w:val="24"/>
+              </w:rPr>
+            </w:pPr>
+            <w:r>
+              <w:rPr>
+                <w:rFonts w:ascii="Segoe UI" w:hAnsi="Segoe UI" w:cs="Segoe UI"/>
+                <w:sz w:val="24"/>
+                <w:szCs w:val="24"/>
+              </w:rPr>
+              <w:t xml:space="preserve">- </w:t>
+            </w:r>
+            <w:r>
+              <w:rPr>
+                <w:rFonts w:ascii="Segoe UI" w:hAnsi="Segoe UI" w:cs="Segoe UI"/>
+                <w:sz w:val="24"/>
+                <w:szCs w:val="24"/>
+              </w:rPr>
               <w:t>Tại đây người dùng có thể bấm vào nút 3 gạch ngang ở góc trái màn hình để chuyển sang giao diện chức năng chính</w:t>
             </w:r>
           </w:p>
           <w:p>
-            <w:r>
+            <w:pPr>
+              <w:rPr>
+                <w:rFonts w:ascii="Segoe UI" w:hAnsi="Segoe UI" w:cs="Segoe UI"/>
+                <w:sz w:val="24"/>
+                <w:szCs w:val="24"/>
+              </w:rPr>
+            </w:pPr>
+            <w:r>
+              <w:rPr>
+                <w:rFonts w:ascii="Segoe UI" w:hAnsi="Segoe UI" w:cs="Segoe UI"/>
+                <w:sz w:val="24"/>
+                <w:szCs w:val="24"/>
+              </w:rPr>
+              <w:t xml:space="preserve">- </w:t>
+            </w:r>
+            <w:r>
+              <w:rPr>
+                <w:rFonts w:ascii="Segoe UI" w:hAnsi="Segoe UI" w:cs="Segoe UI"/>
+                <w:sz w:val="24"/>
+                <w:szCs w:val="24"/>
+              </w:rPr>
               <w:t>Bấm vào nút “X” ở góc phải màn hình để quay lại giao diện chính của phần mềm</w:t>
             </w:r>
           </w:p>
         </w:tc>
       </w:tr>
       <w:tr>
+        <w:trPr>
+          <w:trHeight w:val="4760"/>
+        </w:trPr>
         <w:tc>
           <w:tcPr>
-            <w:tcW w:w="4675" w:type="dxa"/>
+            <w:tcW w:w="4225" w:type="dxa"/>
+            <w:vAlign w:val="center"/>
           </w:tcPr>
           <w:p>
             <w:pPr>
               <w:jc w:val="center"/>
-            </w:pPr>
-            <w:r>
-              <w:rPr>
+              <w:rPr>
+                <w:rFonts w:ascii="Segoe UI" w:hAnsi="Segoe UI" w:cs="Segoe UI"/>
+                <w:sz w:val="24"/>
+                <w:szCs w:val="24"/>
+              </w:rPr>
+            </w:pPr>
+            <w:r>
+              <w:rPr>
+                <w:rFonts w:ascii="Segoe UI" w:hAnsi="Segoe UI" w:cs="Segoe UI"/>
                 <w:noProof/>
+                <w:sz w:val="24"/>
+                <w:szCs w:val="24"/>
               </w:rPr>
               <w:drawing>
-                <wp:inline distT="0" distB="0" distL="0" distR="0" wp14:anchorId="40AD69D5" wp14:editId="46AD4D1C">
-                  <wp:extent cx="1696222" cy="3016427"/>
-                  <wp:effectExtent l="0" t="0" r="0" b="0"/>
+                <wp:inline distT="0" distB="0" distL="0" distR="0" wp14:anchorId="40AD69D5" wp14:editId="5FE7EA94">
+                  <wp:extent cx="1542579" cy="2743200"/>
+                  <wp:effectExtent l="0" t="0" r="635" b="0"/>
                   <wp:docPr id="22" name="Picture 22" descr="C:\Users\duong_000\Desktop\Select Record.png"/>
                   <wp:cNvGraphicFramePr>
                     <a:graphicFrameLocks xmlns:a="http://schemas.openxmlformats.org/drawingml/2006/main" noChangeAspect="1"/>
@@ -1726,7 +3013,7 @@
                         <pic:spPr bwMode="auto">
                           <a:xfrm>
                             <a:off x="0" y="0"/>
-                            <a:ext cx="1705054" cy="3032133"/>
+                            <a:ext cx="1542579" cy="2743200"/>
                           </a:xfrm>
                           <a:prstGeom prst="rect">
                             <a:avLst/>
@@ -1746,60 +3033,180 @@
         </w:tc>
         <w:tc>
           <w:tcPr>
-            <w:tcW w:w="4675" w:type="dxa"/>
+            <w:tcW w:w="5125" w:type="dxa"/>
+            <w:vAlign w:val="center"/>
           </w:tcPr>
           <w:p>
             <w:pPr>
-              <w:jc w:val="center"/>
-            </w:pPr>
-            <w:r>
+              <w:rPr>
+                <w:rFonts w:ascii="Segoe UI" w:hAnsi="Segoe UI" w:cs="Segoe UI"/>
+                <w:sz w:val="24"/>
+                <w:szCs w:val="24"/>
+              </w:rPr>
+            </w:pPr>
+            <w:r>
+              <w:rPr>
+                <w:rFonts w:ascii="Segoe UI" w:hAnsi="Segoe UI" w:cs="Segoe UI"/>
+                <w:sz w:val="24"/>
+                <w:szCs w:val="24"/>
+              </w:rPr>
+              <w:t xml:space="preserve">12. </w:t>
+            </w:r>
+            <w:r>
+              <w:rPr>
+                <w:rFonts w:ascii="Segoe UI" w:hAnsi="Segoe UI" w:cs="Segoe UI"/>
+                <w:sz w:val="24"/>
+                <w:szCs w:val="24"/>
+              </w:rPr>
               <w:t>Giao diện chức năng hiển thị nội dung</w:t>
             </w:r>
-          </w:p>
-          <w:p>
-            <w:pPr>
-              <w:jc w:val="center"/>
-            </w:pPr>
-            <w:r>
+            <w:r>
+              <w:rPr>
+                <w:rFonts w:ascii="Segoe UI" w:hAnsi="Segoe UI" w:cs="Segoe UI"/>
+                <w:sz w:val="24"/>
+                <w:szCs w:val="24"/>
+              </w:rPr>
+              <w:t xml:space="preserve"> đã lưu</w:t>
+            </w:r>
+          </w:p>
+          <w:p>
+            <w:pPr>
+              <w:rPr>
+                <w:rFonts w:ascii="Segoe UI" w:hAnsi="Segoe UI" w:cs="Segoe UI"/>
+                <w:sz w:val="24"/>
+                <w:szCs w:val="24"/>
+              </w:rPr>
+            </w:pPr>
+            <w:r>
+              <w:rPr>
+                <w:rFonts w:ascii="Segoe UI" w:hAnsi="Segoe UI" w:cs="Segoe UI"/>
+                <w:sz w:val="24"/>
+                <w:szCs w:val="24"/>
+              </w:rPr>
+              <w:t xml:space="preserve">- </w:t>
+            </w:r>
+            <w:r>
+              <w:rPr>
+                <w:rFonts w:ascii="Segoe UI" w:hAnsi="Segoe UI" w:cs="Segoe UI"/>
+                <w:sz w:val="24"/>
+                <w:szCs w:val="24"/>
+              </w:rPr>
               <w:t>Hiện thị nội dung dưới dạng văn bản của các file ghi âm.</w:t>
             </w:r>
           </w:p>
           <w:p>
             <w:pPr>
-              <w:jc w:val="center"/>
-            </w:pPr>
-            <w:r>
-              <w:t>Bấm vào nút 3 gạch ngang ở góc trái màn hình để chuyển sang giao diện chức năng chính</w:t>
-            </w:r>
-          </w:p>
-          <w:p>
-            <w:pPr>
-              <w:jc w:val="center"/>
-            </w:pPr>
-            <w:r>
-              <w:t>Bấm vào nút “X” ở góc phải màn hình để chuyển sang giao diện chức năng lịch sử</w:t>
+              <w:rPr>
+                <w:rFonts w:ascii="Segoe UI" w:hAnsi="Segoe UI" w:cs="Segoe UI"/>
+                <w:sz w:val="24"/>
+                <w:szCs w:val="24"/>
+              </w:rPr>
+            </w:pPr>
+            <w:r>
+              <w:rPr>
+                <w:rFonts w:ascii="Segoe UI" w:hAnsi="Segoe UI" w:cs="Segoe UI"/>
+                <w:sz w:val="24"/>
+                <w:szCs w:val="24"/>
+              </w:rPr>
+              <w:t xml:space="preserve">- </w:t>
+            </w:r>
+            <w:r>
+              <w:rPr>
+                <w:rFonts w:ascii="Segoe UI" w:hAnsi="Segoe UI" w:cs="Segoe UI"/>
+                <w:sz w:val="24"/>
+                <w:szCs w:val="24"/>
+              </w:rPr>
+              <w:t>Bấm vào nút</w:t>
+            </w:r>
+            <w:r>
+              <w:rPr>
+                <w:rFonts w:ascii="Segoe UI" w:hAnsi="Segoe UI" w:cs="Segoe UI"/>
+                <w:sz w:val="24"/>
+                <w:szCs w:val="24"/>
+              </w:rPr>
+              <w:t xml:space="preserve"> “Menu” có biểu tượng</w:t>
+            </w:r>
+            <w:r>
+              <w:rPr>
+                <w:rFonts w:ascii="Segoe UI" w:hAnsi="Segoe UI" w:cs="Segoe UI"/>
+                <w:sz w:val="24"/>
+                <w:szCs w:val="24"/>
+              </w:rPr>
+              <w:t xml:space="preserve"> 3 gạch ngang ở góc trái màn hình để chuyển sang giao diện chức năng chính</w:t>
+            </w:r>
+          </w:p>
+          <w:p>
+            <w:pPr>
+              <w:rPr>
+                <w:rFonts w:ascii="Segoe UI" w:hAnsi="Segoe UI" w:cs="Segoe UI"/>
+                <w:sz w:val="24"/>
+                <w:szCs w:val="24"/>
+              </w:rPr>
+            </w:pPr>
+            <w:r>
+              <w:rPr>
+                <w:rFonts w:ascii="Segoe UI" w:hAnsi="Segoe UI" w:cs="Segoe UI"/>
+                <w:sz w:val="24"/>
+                <w:szCs w:val="24"/>
+              </w:rPr>
+              <w:t xml:space="preserve">- </w:t>
+            </w:r>
+            <w:r>
+              <w:rPr>
+                <w:rFonts w:ascii="Segoe UI" w:hAnsi="Segoe UI" w:cs="Segoe UI"/>
+                <w:sz w:val="24"/>
+                <w:szCs w:val="24"/>
+              </w:rPr>
+              <w:t>Bấm vào nút “X” ở góc phải màn hình để</w:t>
+            </w:r>
+            <w:r>
+              <w:rPr>
+                <w:rFonts w:ascii="Segoe UI" w:hAnsi="Segoe UI" w:cs="Segoe UI"/>
+                <w:sz w:val="24"/>
+                <w:szCs w:val="24"/>
+              </w:rPr>
+              <w:t xml:space="preserve"> quay lại </w:t>
+            </w:r>
+            <w:r>
+              <w:rPr>
+                <w:rFonts w:ascii="Segoe UI" w:hAnsi="Segoe UI" w:cs="Segoe UI"/>
+                <w:sz w:val="24"/>
+                <w:szCs w:val="24"/>
+              </w:rPr>
+              <w:t>giao diện chức năng lịch sử</w:t>
             </w:r>
           </w:p>
         </w:tc>
       </w:tr>
       <w:tr>
+        <w:trPr>
+          <w:trHeight w:val="1070"/>
+        </w:trPr>
         <w:tc>
           <w:tcPr>
-            <w:tcW w:w="4675" w:type="dxa"/>
+            <w:tcW w:w="4225" w:type="dxa"/>
+            <w:vAlign w:val="center"/>
           </w:tcPr>
           <w:p>
             <w:pPr>
               <w:jc w:val="center"/>
-            </w:pPr>
-            <w:r>
-              <w:rPr>
+              <w:rPr>
+                <w:rFonts w:ascii="Segoe UI" w:hAnsi="Segoe UI" w:cs="Segoe UI"/>
+                <w:sz w:val="24"/>
+                <w:szCs w:val="24"/>
+              </w:rPr>
+            </w:pPr>
+            <w:r>
+              <w:rPr>
+                <w:rFonts w:ascii="Segoe UI" w:hAnsi="Segoe UI" w:cs="Segoe UI"/>
                 <w:noProof/>
-              </w:rPr>
-              <w:lastRenderedPageBreak/>
+                <w:sz w:val="24"/>
+                <w:szCs w:val="24"/>
+              </w:rPr>
               <w:drawing>
-                <wp:inline distT="0" distB="0" distL="0" distR="0" wp14:anchorId="63FEAA73" wp14:editId="2759FED1">
-                  <wp:extent cx="1647825" cy="2930360"/>
-                  <wp:effectExtent l="0" t="0" r="0" b="3810"/>
+                <wp:inline distT="0" distB="0" distL="0" distR="0" wp14:anchorId="63FEAA73" wp14:editId="3289B2A2">
+                  <wp:extent cx="1542580" cy="2743200"/>
+                  <wp:effectExtent l="0" t="0" r="635" b="0"/>
                   <wp:docPr id="23" name="Picture 23" descr="C:\Users\duong_000\Desktop\Rectangle 171111.png"/>
                   <wp:cNvGraphicFramePr>
                     <a:graphicFrameLocks xmlns:a="http://schemas.openxmlformats.org/drawingml/2006/main" noChangeAspect="1"/>
@@ -1829,7 +3236,7 @@
                         <pic:spPr bwMode="auto">
                           <a:xfrm>
                             <a:off x="0" y="0"/>
-                            <a:ext cx="1656554" cy="2945882"/>
+                            <a:ext cx="1542580" cy="2743200"/>
                           </a:xfrm>
                           <a:prstGeom prst="rect">
                             <a:avLst/>
@@ -1849,107 +3256,241 @@
         </w:tc>
         <w:tc>
           <w:tcPr>
-            <w:tcW w:w="4675" w:type="dxa"/>
+            <w:tcW w:w="5125" w:type="dxa"/>
+            <w:vAlign w:val="center"/>
           </w:tcPr>
           <w:p>
             <w:pPr>
-              <w:jc w:val="center"/>
-            </w:pPr>
-            <w:r>
+              <w:rPr>
+                <w:rFonts w:ascii="Segoe UI" w:hAnsi="Segoe UI" w:cs="Segoe UI"/>
+                <w:sz w:val="24"/>
+                <w:szCs w:val="24"/>
+              </w:rPr>
+            </w:pPr>
+            <w:r>
+              <w:rPr>
+                <w:rFonts w:ascii="Segoe UI" w:hAnsi="Segoe UI" w:cs="Segoe UI"/>
+                <w:sz w:val="24"/>
+                <w:szCs w:val="24"/>
+              </w:rPr>
+              <w:t xml:space="preserve">13. </w:t>
+            </w:r>
+            <w:r>
+              <w:rPr>
+                <w:rFonts w:ascii="Segoe UI" w:hAnsi="Segoe UI" w:cs="Segoe UI"/>
+                <w:sz w:val="24"/>
+                <w:szCs w:val="24"/>
+              </w:rPr>
               <w:t>Giao diện chức năng cài đặt</w:t>
             </w:r>
           </w:p>
           <w:p>
             <w:pPr>
-              <w:pStyle w:val="ListParagraph"/>
-              <w:numPr>
-                <w:ilvl w:val="0"/>
-                <w:numId w:val="5"/>
-              </w:numPr>
-            </w:pPr>
-            <w:r>
-              <w:t>Để thay đổi ngôn ngữ, người dùng bấm vào lựa chọn ngôn ngữ. Hệ thống chuyển sang trang Giao diện chọn ngôn ngữ</w:t>
-            </w:r>
-          </w:p>
-          <w:p>
-            <w:pPr>
-              <w:pStyle w:val="ListParagraph"/>
-              <w:numPr>
-                <w:ilvl w:val="0"/>
-                <w:numId w:val="5"/>
-              </w:numPr>
-            </w:pPr>
-            <w:r>
+              <w:rPr>
+                <w:rFonts w:ascii="Segoe UI" w:hAnsi="Segoe UI" w:cs="Segoe UI"/>
+                <w:sz w:val="24"/>
+                <w:szCs w:val="24"/>
+              </w:rPr>
+            </w:pPr>
+            <w:r>
+              <w:rPr>
+                <w:rFonts w:ascii="Segoe UI" w:hAnsi="Segoe UI" w:cs="Segoe UI"/>
+                <w:sz w:val="24"/>
+                <w:szCs w:val="24"/>
+              </w:rPr>
+              <w:t xml:space="preserve">- </w:t>
+            </w:r>
+            <w:r>
+              <w:rPr>
+                <w:rFonts w:ascii="Segoe UI" w:hAnsi="Segoe UI" w:cs="Segoe UI"/>
+                <w:sz w:val="24"/>
+                <w:szCs w:val="24"/>
+              </w:rPr>
+              <w:t>Để thay đổi ngôn ngữ</w:t>
+            </w:r>
+            <w:r>
+              <w:rPr>
+                <w:rFonts w:ascii="Segoe UI" w:hAnsi="Segoe UI" w:cs="Segoe UI"/>
+                <w:sz w:val="24"/>
+                <w:szCs w:val="24"/>
+              </w:rPr>
+              <w:t xml:space="preserve"> sử dụng phần mềm</w:t>
+            </w:r>
+            <w:r>
+              <w:rPr>
+                <w:rFonts w:ascii="Segoe UI" w:hAnsi="Segoe UI" w:cs="Segoe UI"/>
+                <w:sz w:val="24"/>
+                <w:szCs w:val="24"/>
+              </w:rPr>
+              <w:t>, người dùng bấm vào lựa chọn ngôn ngữ. Hệ thống chuyển sang trang Giao diện chọn ngôn ngữ</w:t>
+            </w:r>
+          </w:p>
+          <w:p>
+            <w:pPr>
+              <w:rPr>
+                <w:rFonts w:ascii="Segoe UI" w:hAnsi="Segoe UI" w:cs="Segoe UI"/>
+                <w:sz w:val="24"/>
+                <w:szCs w:val="24"/>
+              </w:rPr>
+            </w:pPr>
+            <w:r>
+              <w:rPr>
+                <w:rFonts w:ascii="Segoe UI" w:hAnsi="Segoe UI" w:cs="Segoe UI"/>
+                <w:sz w:val="24"/>
+                <w:szCs w:val="24"/>
+              </w:rPr>
+              <w:t xml:space="preserve">- </w:t>
+            </w:r>
+            <w:r>
+              <w:rPr>
+                <w:rFonts w:ascii="Segoe UI" w:hAnsi="Segoe UI" w:cs="Segoe UI"/>
+                <w:sz w:val="24"/>
+                <w:szCs w:val="24"/>
+              </w:rPr>
               <w:t>Để thay đổi cõ chữ, người dùng di chuyển trên thanh cỡ chữ sao cho phù hợp</w:t>
             </w:r>
           </w:p>
           <w:p>
             <w:pPr>
-              <w:pStyle w:val="ListParagraph"/>
-              <w:numPr>
-                <w:ilvl w:val="0"/>
-                <w:numId w:val="5"/>
-              </w:numPr>
-            </w:pPr>
-            <w:r>
+              <w:rPr>
+                <w:rFonts w:ascii="Segoe UI" w:hAnsi="Segoe UI" w:cs="Segoe UI"/>
+                <w:sz w:val="24"/>
+                <w:szCs w:val="24"/>
+              </w:rPr>
+            </w:pPr>
+            <w:r>
+              <w:rPr>
+                <w:rFonts w:ascii="Segoe UI" w:hAnsi="Segoe UI" w:cs="Segoe UI"/>
+                <w:sz w:val="24"/>
+                <w:szCs w:val="24"/>
+              </w:rPr>
+              <w:t xml:space="preserve">- </w:t>
+            </w:r>
+            <w:r>
+              <w:rPr>
+                <w:rFonts w:ascii="Segoe UI" w:hAnsi="Segoe UI" w:cs="Segoe UI"/>
+                <w:sz w:val="24"/>
+                <w:szCs w:val="24"/>
+              </w:rPr>
               <w:t>Để hiện biểu tượng cài đặt, người dùng tích vào ô checkbox</w:t>
             </w:r>
           </w:p>
           <w:p>
             <w:pPr>
-              <w:pStyle w:val="ListParagraph"/>
-              <w:numPr>
-                <w:ilvl w:val="0"/>
-                <w:numId w:val="5"/>
-              </w:numPr>
-            </w:pPr>
-            <w:r>
+              <w:rPr>
+                <w:rFonts w:ascii="Segoe UI" w:hAnsi="Segoe UI" w:cs="Segoe UI"/>
+                <w:sz w:val="24"/>
+                <w:szCs w:val="24"/>
+              </w:rPr>
+            </w:pPr>
+            <w:r>
+              <w:rPr>
+                <w:rFonts w:ascii="Segoe UI" w:hAnsi="Segoe UI" w:cs="Segoe UI"/>
+                <w:sz w:val="24"/>
+                <w:szCs w:val="24"/>
+              </w:rPr>
+              <w:t xml:space="preserve">- </w:t>
+            </w:r>
+            <w:r>
+              <w:rPr>
+                <w:rFonts w:ascii="Segoe UI" w:hAnsi="Segoe UI" w:cs="Segoe UI"/>
+                <w:sz w:val="24"/>
+                <w:szCs w:val="24"/>
+              </w:rPr>
               <w:t>Để hiện biểu tượng lịch sử, người dùng tích vào ô checkbox</w:t>
             </w:r>
           </w:p>
           <w:p>
             <w:pPr>
-              <w:pStyle w:val="ListParagraph"/>
-              <w:numPr>
-                <w:ilvl w:val="0"/>
-                <w:numId w:val="5"/>
-              </w:numPr>
-            </w:pPr>
-            <w:r>
+              <w:rPr>
+                <w:rFonts w:ascii="Segoe UI" w:hAnsi="Segoe UI" w:cs="Segoe UI"/>
+                <w:sz w:val="24"/>
+                <w:szCs w:val="24"/>
+              </w:rPr>
+            </w:pPr>
+            <w:r>
+              <w:rPr>
+                <w:rFonts w:ascii="Segoe UI" w:hAnsi="Segoe UI" w:cs="Segoe UI"/>
+                <w:sz w:val="24"/>
+                <w:szCs w:val="24"/>
+              </w:rPr>
+              <w:t xml:space="preserve">- </w:t>
+            </w:r>
+            <w:r>
+              <w:rPr>
+                <w:rFonts w:ascii="Segoe UI" w:hAnsi="Segoe UI" w:cs="Segoe UI"/>
+                <w:sz w:val="24"/>
+                <w:szCs w:val="24"/>
+              </w:rPr>
               <w:t>Nếu không muốn thay đổi cài đặt, người dùng bấm vào “Chuyển về mặc định”</w:t>
             </w:r>
           </w:p>
           <w:p>
             <w:pPr>
-              <w:pStyle w:val="ListParagraph"/>
-              <w:numPr>
-                <w:ilvl w:val="0"/>
-                <w:numId w:val="5"/>
-              </w:numPr>
-            </w:pPr>
-            <w:r>
+              <w:rPr>
+                <w:rFonts w:ascii="Segoe UI" w:hAnsi="Segoe UI" w:cs="Segoe UI"/>
+                <w:sz w:val="24"/>
+                <w:szCs w:val="24"/>
+              </w:rPr>
+            </w:pPr>
+            <w:r>
+              <w:rPr>
+                <w:rFonts w:ascii="Segoe UI" w:hAnsi="Segoe UI" w:cs="Segoe UI"/>
+                <w:sz w:val="24"/>
+                <w:szCs w:val="24"/>
+              </w:rPr>
+              <w:lastRenderedPageBreak/>
+              <w:t xml:space="preserve">- </w:t>
+            </w:r>
+            <w:r>
+              <w:rPr>
+                <w:rFonts w:ascii="Segoe UI" w:hAnsi="Segoe UI" w:cs="Segoe UI"/>
+                <w:sz w:val="24"/>
+                <w:szCs w:val="24"/>
+              </w:rPr>
               <w:t>“Phiên bản” là thông tin về phiên bản phần mềm</w:t>
+            </w:r>
+            <w:r>
+              <w:rPr>
+                <w:rFonts w:ascii="Segoe UI" w:hAnsi="Segoe UI" w:cs="Segoe UI"/>
+                <w:sz w:val="24"/>
+                <w:szCs w:val="24"/>
+              </w:rPr>
+              <w:t>.</w:t>
             </w:r>
           </w:p>
         </w:tc>
       </w:tr>
       <w:tr>
+        <w:trPr>
+          <w:trHeight w:val="4841"/>
+        </w:trPr>
         <w:tc>
           <w:tcPr>
-            <w:tcW w:w="4675" w:type="dxa"/>
+            <w:tcW w:w="4225" w:type="dxa"/>
+            <w:vAlign w:val="center"/>
           </w:tcPr>
           <w:p>
             <w:pPr>
               <w:jc w:val="center"/>
-            </w:pPr>
-            <w:r>
-              <w:rPr>
+              <w:rPr>
+                <w:rFonts w:ascii="Segoe UI" w:hAnsi="Segoe UI" w:cs="Segoe UI"/>
+                <w:sz w:val="24"/>
+                <w:szCs w:val="24"/>
+              </w:rPr>
+            </w:pPr>
+            <w:r>
+              <w:rPr>
+                <w:rFonts w:ascii="Segoe UI" w:hAnsi="Segoe UI" w:cs="Segoe UI"/>
                 <w:noProof/>
-              </w:rPr>
+                <w:sz w:val="24"/>
+                <w:szCs w:val="24"/>
+              </w:rPr>
+              <w:lastRenderedPageBreak/>
               <w:drawing>
-                <wp:inline distT="0" distB="0" distL="0" distR="0" wp14:anchorId="7ECC5828" wp14:editId="054D7698">
-                  <wp:extent cx="1666875" cy="2964238"/>
-                  <wp:effectExtent l="0" t="0" r="0" b="7620"/>
+                <wp:inline distT="0" distB="0" distL="0" distR="0" wp14:anchorId="7ECC5828" wp14:editId="110235EC">
+                  <wp:extent cx="1542579" cy="2743200"/>
+                  <wp:effectExtent l="0" t="0" r="635" b="0"/>
                   <wp:docPr id="24" name="Picture 24" descr="C:\Users\duong_000\Desktop\Rectangle 181.png"/>
                   <wp:cNvGraphicFramePr>
                     <a:graphicFrameLocks xmlns:a="http://schemas.openxmlformats.org/drawingml/2006/main" noChangeAspect="1"/>
@@ -1979,7 +3520,7 @@
                         <pic:spPr bwMode="auto">
                           <a:xfrm>
                             <a:off x="0" y="0"/>
-                            <a:ext cx="1678221" cy="2984414"/>
+                            <a:ext cx="1542579" cy="2743200"/>
                           </a:xfrm>
                           <a:prstGeom prst="rect">
                             <a:avLst/>
@@ -1999,46 +3540,148 @@
         </w:tc>
         <w:tc>
           <w:tcPr>
-            <w:tcW w:w="4675" w:type="dxa"/>
+            <w:tcW w:w="5125" w:type="dxa"/>
+            <w:vAlign w:val="center"/>
           </w:tcPr>
           <w:p>
             <w:pPr>
-              <w:jc w:val="center"/>
-            </w:pPr>
-            <w:r>
+              <w:rPr>
+                <w:rFonts w:ascii="Segoe UI" w:hAnsi="Segoe UI" w:cs="Segoe UI"/>
+                <w:sz w:val="24"/>
+                <w:szCs w:val="24"/>
+              </w:rPr>
+            </w:pPr>
+            <w:r>
+              <w:rPr>
+                <w:rFonts w:ascii="Segoe UI" w:hAnsi="Segoe UI" w:cs="Segoe UI"/>
+                <w:sz w:val="24"/>
+                <w:szCs w:val="24"/>
+              </w:rPr>
+              <w:t xml:space="preserve">14. </w:t>
+            </w:r>
+            <w:r>
+              <w:rPr>
+                <w:rFonts w:ascii="Segoe UI" w:hAnsi="Segoe UI" w:cs="Segoe UI"/>
+                <w:sz w:val="24"/>
+                <w:szCs w:val="24"/>
+              </w:rPr>
               <w:t>Giao diện chọn ngôn ngữ</w:t>
             </w:r>
           </w:p>
           <w:p>
-            <w:r>
+            <w:pPr>
+              <w:rPr>
+                <w:rFonts w:ascii="Segoe UI" w:hAnsi="Segoe UI" w:cs="Segoe UI"/>
+                <w:sz w:val="24"/>
+                <w:szCs w:val="24"/>
+              </w:rPr>
+            </w:pPr>
+            <w:r>
+              <w:rPr>
+                <w:rFonts w:ascii="Segoe UI" w:hAnsi="Segoe UI" w:cs="Segoe UI"/>
+                <w:sz w:val="24"/>
+                <w:szCs w:val="24"/>
+              </w:rPr>
+              <w:t xml:space="preserve">- </w:t>
+            </w:r>
+            <w:r>
+              <w:rPr>
+                <w:rFonts w:ascii="Segoe UI" w:hAnsi="Segoe UI" w:cs="Segoe UI"/>
+                <w:sz w:val="24"/>
+                <w:szCs w:val="24"/>
+              </w:rPr>
               <w:t>Sau khi người dùng chọn ngôn ngữ, hệ thống chuyển sang giao diện chức năng cài đặt mới</w:t>
             </w:r>
           </w:p>
-          <w:p/>
-          <w:p>
-            <w:r>
-              <w:t>Nếu không muốn thay đổi ngôn ngữ người dùng bấm vào nút “X” ở góc phải màn hình, hệ thống chuyển sang giao diện chức năng cài đặt</w:t>
+          <w:p>
+            <w:pPr>
+              <w:rPr>
+                <w:rFonts w:ascii="Segoe UI" w:hAnsi="Segoe UI" w:cs="Segoe UI"/>
+                <w:sz w:val="24"/>
+                <w:szCs w:val="24"/>
+              </w:rPr>
+            </w:pPr>
+            <w:r>
+              <w:rPr>
+                <w:rFonts w:ascii="Segoe UI" w:hAnsi="Segoe UI" w:cs="Segoe UI"/>
+                <w:sz w:val="24"/>
+                <w:szCs w:val="24"/>
+              </w:rPr>
+              <w:t xml:space="preserve">- </w:t>
+            </w:r>
+            <w:r>
+              <w:rPr>
+                <w:rFonts w:ascii="Segoe UI" w:hAnsi="Segoe UI" w:cs="Segoe UI"/>
+                <w:sz w:val="24"/>
+                <w:szCs w:val="24"/>
+              </w:rPr>
+              <w:t>Nếu không muốn thay đổi ngôn ngữ người dùng bấm vào nút “X” ở góc phải màn hình, hệ thố</w:t>
+            </w:r>
+            <w:r>
+              <w:rPr>
+                <w:rFonts w:ascii="Segoe UI" w:hAnsi="Segoe UI" w:cs="Segoe UI"/>
+                <w:sz w:val="24"/>
+                <w:szCs w:val="24"/>
+              </w:rPr>
+              <w:t xml:space="preserve">ng quay lại </w:t>
+            </w:r>
+            <w:r>
+              <w:rPr>
+                <w:rFonts w:ascii="Segoe UI" w:hAnsi="Segoe UI" w:cs="Segoe UI"/>
+                <w:sz w:val="24"/>
+                <w:szCs w:val="24"/>
+              </w:rPr>
+              <w:t>giao diện chức năng cài đặt</w:t>
+            </w:r>
+          </w:p>
+          <w:p>
+            <w:pPr>
+              <w:rPr>
+                <w:rFonts w:ascii="Segoe UI" w:hAnsi="Segoe UI" w:cs="Segoe UI"/>
+                <w:sz w:val="24"/>
+                <w:szCs w:val="24"/>
+              </w:rPr>
+            </w:pPr>
+            <w:r>
+              <w:rPr>
+                <w:rFonts w:ascii="Segoe UI" w:hAnsi="Segoe UI" w:cs="Segoe UI"/>
+                <w:sz w:val="24"/>
+                <w:szCs w:val="24"/>
+              </w:rPr>
+              <w:t>- Giả sử ở đây, người dùng lựa chọn ngôn ngữ sử dụng là English (United States) – Anh Mỹ.</w:t>
             </w:r>
           </w:p>
         </w:tc>
       </w:tr>
       <w:tr>
+        <w:trPr>
+          <w:trHeight w:val="4949"/>
+        </w:trPr>
         <w:tc>
           <w:tcPr>
-            <w:tcW w:w="4675" w:type="dxa"/>
+            <w:tcW w:w="4225" w:type="dxa"/>
+            <w:vAlign w:val="center"/>
           </w:tcPr>
           <w:p>
             <w:pPr>
               <w:jc w:val="center"/>
-            </w:pPr>
-            <w:r>
-              <w:rPr>
+              <w:rPr>
+                <w:rFonts w:ascii="Segoe UI" w:hAnsi="Segoe UI" w:cs="Segoe UI"/>
+                <w:sz w:val="24"/>
+                <w:szCs w:val="24"/>
+              </w:rPr>
+            </w:pPr>
+            <w:r>
+              <w:rPr>
+                <w:rFonts w:ascii="Segoe UI" w:hAnsi="Segoe UI" w:cs="Segoe UI"/>
                 <w:noProof/>
+                <w:sz w:val="24"/>
+                <w:szCs w:val="24"/>
               </w:rPr>
               <w:drawing>
-                <wp:inline distT="0" distB="0" distL="0" distR="0" wp14:anchorId="7602AD6D" wp14:editId="53417BDE">
-                  <wp:extent cx="1594644" cy="2835789"/>
-                  <wp:effectExtent l="0" t="0" r="5715" b="3175"/>
+                <wp:inline distT="0" distB="0" distL="0" distR="0" wp14:anchorId="7602AD6D" wp14:editId="370F51CB">
+                  <wp:extent cx="1542579" cy="2743200"/>
+                  <wp:effectExtent l="0" t="0" r="635" b="0"/>
                   <wp:docPr id="25" name="Picture 25" descr="C:\Users\duong_000\Desktop\Rectangle 1911.png"/>
                   <wp:cNvGraphicFramePr>
                     <a:graphicFrameLocks xmlns:a="http://schemas.openxmlformats.org/drawingml/2006/main" noChangeAspect="1"/>
@@ -2068,7 +3711,7 @@
                         <pic:spPr bwMode="auto">
                           <a:xfrm>
                             <a:off x="0" y="0"/>
-                            <a:ext cx="1605618" cy="2855304"/>
+                            <a:ext cx="1542579" cy="2743200"/>
                           </a:xfrm>
                           <a:prstGeom prst="rect">
                             <a:avLst/>
@@ -2088,18 +3731,81 @@
         </w:tc>
         <w:tc>
           <w:tcPr>
-            <w:tcW w:w="4675" w:type="dxa"/>
+            <w:tcW w:w="5125" w:type="dxa"/>
+            <w:vAlign w:val="center"/>
           </w:tcPr>
           <w:p>
             <w:pPr>
-              <w:jc w:val="center"/>
-            </w:pPr>
-            <w:r>
+              <w:rPr>
+                <w:rFonts w:ascii="Segoe UI" w:hAnsi="Segoe UI" w:cs="Segoe UI"/>
+                <w:sz w:val="24"/>
+                <w:szCs w:val="24"/>
+              </w:rPr>
+            </w:pPr>
+            <w:r>
+              <w:rPr>
+                <w:rFonts w:ascii="Segoe UI" w:hAnsi="Segoe UI" w:cs="Segoe UI"/>
+                <w:sz w:val="24"/>
+                <w:szCs w:val="24"/>
+              </w:rPr>
+              <w:t xml:space="preserve">15. </w:t>
+            </w:r>
+            <w:r>
+              <w:rPr>
+                <w:rFonts w:ascii="Segoe UI" w:hAnsi="Segoe UI" w:cs="Segoe UI"/>
+                <w:sz w:val="24"/>
+                <w:szCs w:val="24"/>
+              </w:rPr>
               <w:t>Giao diện chức năng cài đặt mới</w:t>
             </w:r>
           </w:p>
           <w:p>
-            <w:r>
+            <w:pPr>
+              <w:rPr>
+                <w:rFonts w:ascii="Segoe UI" w:hAnsi="Segoe UI" w:cs="Segoe UI"/>
+                <w:sz w:val="24"/>
+                <w:szCs w:val="24"/>
+              </w:rPr>
+            </w:pPr>
+            <w:r>
+              <w:rPr>
+                <w:rFonts w:ascii="Segoe UI" w:hAnsi="Segoe UI" w:cs="Segoe UI"/>
+                <w:sz w:val="24"/>
+                <w:szCs w:val="24"/>
+              </w:rPr>
+              <w:t xml:space="preserve">- </w:t>
+            </w:r>
+            <w:r>
+              <w:rPr>
+                <w:rFonts w:ascii="Segoe UI" w:hAnsi="Segoe UI" w:cs="Segoe UI"/>
+                <w:sz w:val="24"/>
+                <w:szCs w:val="24"/>
+              </w:rPr>
+              <w:t xml:space="preserve">Xuất hiện sau khi người sử dụng đã lựa chọn ngôn ngữ sử dụng phần mềm là tiếng “Anh-Mỹ” </w:t>
+            </w:r>
+          </w:p>
+          <w:p>
+            <w:pPr>
+              <w:rPr>
+                <w:rFonts w:ascii="Segoe UI" w:hAnsi="Segoe UI" w:cs="Segoe UI"/>
+                <w:sz w:val="24"/>
+                <w:szCs w:val="24"/>
+              </w:rPr>
+            </w:pPr>
+            <w:r>
+              <w:rPr>
+                <w:rFonts w:ascii="Segoe UI" w:hAnsi="Segoe UI" w:cs="Segoe UI"/>
+                <w:sz w:val="24"/>
+                <w:szCs w:val="24"/>
+              </w:rPr>
+              <w:t xml:space="preserve">- </w:t>
+            </w:r>
+            <w:r>
+              <w:rPr>
+                <w:rFonts w:ascii="Segoe UI" w:hAnsi="Segoe UI" w:cs="Segoe UI"/>
+                <w:sz w:val="24"/>
+                <w:szCs w:val="24"/>
+              </w:rPr>
               <w:t>Bấm nút mũi tên ở góc phải màn hình để chuyển về giao diện chính</w:t>
             </w:r>
           </w:p>
@@ -2107,8 +3813,14 @@
       </w:tr>
     </w:tbl>
     <w:p>
-      <w:bookmarkStart w:id="0" w:name="_GoBack"/>
-      <w:bookmarkEnd w:id="0"/>
+      <w:pPr>
+        <w:spacing w:line="240" w:lineRule="auto"/>
+        <w:rPr>
+          <w:rFonts w:ascii="Segoe UI" w:hAnsi="Segoe UI" w:cs="Segoe UI"/>
+          <w:sz w:val="24"/>
+          <w:szCs w:val="24"/>
+        </w:rPr>
+      </w:pPr>
     </w:p>
     <w:sectPr>
       <w:pgSz w:w="12240" w:h="15840"/>
@@ -2122,7 +3834,7 @@
 
 <file path=word/numbering.xml><?xml version="1.0" encoding="utf-8"?>
 <w:numbering xmlns:wpc="http://schemas.microsoft.com/office/word/2010/wordprocessingCanvas" xmlns:mc="http://schemas.openxmlformats.org/markup-compatibility/2006" xmlns:o="urn:schemas-microsoft-com:office:office" xmlns:r="http://schemas.openxmlformats.org/officeDocument/2006/relationships" xmlns:m="http://schemas.openxmlformats.org/officeDocument/2006/math" xmlns:v="urn:schemas-microsoft-com:vml" xmlns:wp14="http://schemas.microsoft.com/office/word/2010/wordprocessingDrawing" xmlns:wp="http://schemas.openxmlformats.org/drawingml/2006/wordprocessingDrawing" xmlns:w10="urn:schemas-microsoft-com:office:word" xmlns:w="http://schemas.openxmlformats.org/wordprocessingml/2006/main" xmlns:w14="http://schemas.microsoft.com/office/word/2010/wordml" xmlns:w15="http://schemas.microsoft.com/office/word/2012/wordml" xmlns:wpg="http://schemas.microsoft.com/office/word/2010/wordprocessingGroup" xmlns:wpi="http://schemas.microsoft.com/office/word/2010/wordprocessingInk" xmlns:wne="http://schemas.microsoft.com/office/word/2006/wordml" xmlns:wps="http://schemas.microsoft.com/office/word/2010/wordprocessingShape" mc:Ignorable="w14 w15 wp14">
-  <w:abstractNum w:abstractNumId="0" w15:restartNumberingAfterBreak="0">
+  <w:abstractNum w:abstractNumId="0">
     <w:nsid w:val="07032B88"/>
     <w:multiLevelType w:val="hybridMultilevel"/>
     <w:tmpl w:val="C5F869AC"/>
@@ -2211,7 +3923,7 @@
       </w:pPr>
     </w:lvl>
   </w:abstractNum>
-  <w:abstractNum w:abstractNumId="1" w15:restartNumberingAfterBreak="0">
+  <w:abstractNum w:abstractNumId="1">
     <w:nsid w:val="226E1089"/>
     <w:multiLevelType w:val="hybridMultilevel"/>
     <w:tmpl w:val="10840A18"/>
@@ -2300,7 +4012,7 @@
       </w:pPr>
     </w:lvl>
   </w:abstractNum>
-  <w:abstractNum w:abstractNumId="2" w15:restartNumberingAfterBreak="0">
+  <w:abstractNum w:abstractNumId="2">
     <w:nsid w:val="2ADB6109"/>
     <w:multiLevelType w:val="hybridMultilevel"/>
     <w:tmpl w:val="B2340824"/>
@@ -2389,7 +4101,7 @@
       </w:pPr>
     </w:lvl>
   </w:abstractNum>
-  <w:abstractNum w:abstractNumId="3" w15:restartNumberingAfterBreak="0">
+  <w:abstractNum w:abstractNumId="3">
     <w:nsid w:val="47B103E8"/>
     <w:multiLevelType w:val="hybridMultilevel"/>
     <w:tmpl w:val="E25A3F02"/>
@@ -2478,7 +4190,7 @@
       </w:pPr>
     </w:lvl>
   </w:abstractNum>
-  <w:abstractNum w:abstractNumId="4" w15:restartNumberingAfterBreak="0">
+  <w:abstractNum w:abstractNumId="4">
     <w:nsid w:val="7DD34EAC"/>
     <w:multiLevelType w:val="hybridMultilevel"/>
     <w:tmpl w:val="FF40F98A"/>
@@ -3039,6 +4751,7 @@
       <w:spacing w:after="0" w:line="240" w:lineRule="auto"/>
     </w:pPr>
     <w:tblPr>
+      <w:tblInd w:w="0" w:type="dxa"/>
       <w:tblBorders>
         <w:top w:val="single" w:sz="4" w:space="0" w:color="auto"/>
         <w:left w:val="single" w:sz="4" w:space="0" w:color="auto"/>
@@ -3047,6 +4760,12 @@
         <w:insideH w:val="single" w:sz="4" w:space="0" w:color="auto"/>
         <w:insideV w:val="single" w:sz="4" w:space="0" w:color="auto"/>
       </w:tblBorders>
+      <w:tblCellMar>
+        <w:top w:w="0" w:type="dxa"/>
+        <w:left w:w="108" w:type="dxa"/>
+        <w:bottom w:w="0" w:type="dxa"/>
+        <w:right w:w="108" w:type="dxa"/>
+      </w:tblCellMar>
     </w:tblPr>
   </w:style>
   <w:style w:type="paragraph" w:styleId="ListParagraph">
@@ -3070,6 +4789,7 @@
     <w:tblPr>
       <w:tblStyleRowBandSize w:val="1"/>
       <w:tblStyleColBandSize w:val="1"/>
+      <w:tblInd w:w="0" w:type="dxa"/>
       <w:tblBorders>
         <w:top w:val="single" w:sz="4" w:space="0" w:color="BDD6EE" w:themeColor="accent1" w:themeTint="66"/>
         <w:left w:val="single" w:sz="4" w:space="0" w:color="BDD6EE" w:themeColor="accent1" w:themeTint="66"/>
@@ -3078,6 +4798,12 @@
         <w:insideH w:val="single" w:sz="4" w:space="0" w:color="BDD6EE" w:themeColor="accent1" w:themeTint="66"/>
         <w:insideV w:val="single" w:sz="4" w:space="0" w:color="BDD6EE" w:themeColor="accent1" w:themeTint="66"/>
       </w:tblBorders>
+      <w:tblCellMar>
+        <w:top w:w="0" w:type="dxa"/>
+        <w:left w:w="108" w:type="dxa"/>
+        <w:bottom w:w="0" w:type="dxa"/>
+        <w:right w:w="108" w:type="dxa"/>
+      </w:tblCellMar>
     </w:tblPr>
     <w:tblStylePr w:type="firstRow">
       <w:rPr>

</xml_diff>